<commit_message>
Added screenshots of task
</commit_message>
<xml_diff>
--- a/Thesis-Word/Study6-7.docx
+++ b/Thesis-Word/Study6-7.docx
@@ -1,6 +1,6 @@
 
 <file path=word/document.xml><?xml version="1.0" encoding="utf-8"?>
-<w:document xmlns:wpc="http://schemas.microsoft.com/office/word/2010/wordprocessingCanvas" xmlns:cx="http://schemas.microsoft.com/office/drawing/2014/chartex" xmlns:cx1="http://schemas.microsoft.com/office/drawing/2015/9/8/chartex" xmlns:cx2="http://schemas.microsoft.com/office/drawing/2015/10/21/chartex" xmlns:cx3="http://schemas.microsoft.com/office/drawing/2016/5/9/chartex" xmlns:cx4="http://schemas.microsoft.com/office/drawing/2016/5/10/chartex" xmlns:cx5="http://schemas.microsoft.com/office/drawing/2016/5/11/chartex" xmlns:cx6="http://schemas.microsoft.com/office/drawing/2016/5/12/chartex" xmlns:cx7="http://schemas.microsoft.com/office/drawing/2016/5/13/chartex" xmlns:cx8="http://schemas.microsoft.com/office/drawing/2016/5/14/chartex" xmlns:mc="http://schemas.openxmlformats.org/markup-compatibility/2006" xmlns:aink="http://schemas.microsoft.com/office/drawing/2016/ink" xmlns:am3d="http://schemas.microsoft.com/office/drawing/2017/model3d" xmlns:o="urn:schemas-microsoft-com:office:office" xmlns:r="http://schemas.openxmlformats.org/officeDocument/2006/relationships" xmlns:m="http://schemas.openxmlformats.org/officeDocument/2006/math" xmlns:v="urn:schemas-microsoft-com:vml" xmlns:wp14="http://schemas.microsoft.com/office/word/2010/wordprocessingDrawing" xmlns:wp="http://schemas.openxmlformats.org/drawingml/2006/wordprocessingDrawing" xmlns:w10="urn:schemas-microsoft-com:office:word" xmlns:w="http://schemas.openxmlformats.org/wordprocessingml/2006/main" xmlns:w14="http://schemas.microsoft.com/office/word/2010/wordml" xmlns:w15="http://schemas.microsoft.com/office/word/2012/wordml" xmlns:w16cid="http://schemas.microsoft.com/office/word/2016/wordml/cid" xmlns:w16se="http://schemas.microsoft.com/office/word/2015/wordml/symex" xmlns:wpg="http://schemas.microsoft.com/office/word/2010/wordprocessingGroup" xmlns:wpi="http://schemas.microsoft.com/office/word/2010/wordprocessingInk" xmlns:wne="http://schemas.microsoft.com/office/word/2006/wordml" xmlns:wps="http://schemas.microsoft.com/office/word/2010/wordprocessingShape" mc:Ignorable="w14 w15 w16se w16cid wp14">
+<w:document xmlns:wpc="http://schemas.microsoft.com/office/word/2010/wordprocessingCanvas" xmlns:mo="http://schemas.microsoft.com/office/mac/office/2008/main" xmlns:mc="http://schemas.openxmlformats.org/markup-compatibility/2006" xmlns:mv="urn:schemas-microsoft-com:mac:vml" xmlns:o="urn:schemas-microsoft-com:office:office" xmlns:r="http://schemas.openxmlformats.org/officeDocument/2006/relationships" xmlns:m="http://schemas.openxmlformats.org/officeDocument/2006/math" xmlns:v="urn:schemas-microsoft-com:vml" xmlns:wp14="http://schemas.microsoft.com/office/word/2010/wordprocessingDrawing" xmlns:wp="http://schemas.openxmlformats.org/drawingml/2006/wordprocessingDrawing" xmlns:w10="urn:schemas-microsoft-com:office:word" xmlns:w="http://schemas.openxmlformats.org/wordprocessingml/2006/main" xmlns:w14="http://schemas.microsoft.com/office/word/2010/wordml" xmlns:w15="http://schemas.microsoft.com/office/word/2012/wordml" xmlns:wpg="http://schemas.microsoft.com/office/word/2010/wordprocessingGroup" xmlns:wpi="http://schemas.microsoft.com/office/word/2010/wordprocessingInk" xmlns:wne="http://schemas.microsoft.com/office/word/2006/wordml" xmlns:wps="http://schemas.microsoft.com/office/word/2010/wordprocessingShape" mc:Ignorable="w14 w15 wp14">
   <w:body>
     <w:p>
       <w:pPr>
@@ -745,13 +745,7 @@
         <w:t>Many studies have supported that frequent switc</w:t>
       </w:r>
       <w:r>
-        <w:t xml:space="preserve">hing is common in the workplace: </w:t>
-      </w:r>
-      <w:r>
-        <w:t>on average</w:t>
-      </w:r>
-      <w:r>
-        <w:t>, people switch every x minutes</w:t>
+        <w:t>hing is common in the workplace: on average, people switch every x minutes</w:t>
       </w:r>
       <w:r>
         <w:t xml:space="preserve">. People switch between tasks, but also have to switch documents and applications as part of the same task. This can be bad and reduce task performance. </w:t>
@@ -847,10 +841,7 @@
         <w:t xml:space="preserve"> </w:t>
       </w:r>
       <w:r>
-        <w:t>across devices</w:t>
-      </w:r>
-      <w:r>
-        <w:t xml:space="preserve"> </w:t>
+        <w:t xml:space="preserve">across devices </w:t>
       </w:r>
       <w:r>
         <w:t>that they considered distracting</w:t>
@@ -1032,356 +1023,359 @@
         <w:t>. Little work has evaluated</w:t>
       </w:r>
       <w:r>
-        <w:t xml:space="preserve"> the effectiveness of these applications</w:t>
-      </w:r>
-      <w:r>
-        <w:t xml:space="preserve"> in improving focus</w:t>
-      </w:r>
-      <w:r>
-        <w:t xml:space="preserve">, and </w:t>
-      </w:r>
-      <w:r>
-        <w:t xml:space="preserve">interview </w:t>
-      </w:r>
-      <w:r>
-        <w:t xml:space="preserve">studies have reported a lack of engagement </w:t>
-      </w:r>
-      <w:r>
-        <w:t xml:space="preserve">among users </w:t>
-      </w:r>
-      <w:r>
-        <w:fldChar w:fldCharType="begin" w:fldLock="1"/>
-      </w:r>
-      <w:r>
-        <w:instrText>ADDIN CSL_CITATION { "citationItems" : [ { "id" : "ITEM-1", "itemData" : { "DOI" : "10.1145/2686612.2686668", "ISBN" : "9781450306539", "abstract" : "Technology helps us get work done but also provides many distractions. As a result, seemingly unproductive activities such as social networking sites (SNS) cause considerable stress. This paper reports a series of studies into whether personal informatics (PI) tools for productivity can make people more aware of their SNS usage and encourage behaviour change. The first two studies took an in-the-wild approach, encouraging students to use a PI tool, RescueTime, to improve their estimations of how much time they spent using SNS, in line with research that had used this technique to reduce However, participants simply did not engage with RescueTime in the studies. A further interview study found that there are four barriers that inhibit engagement with this PI tool and reduce its potential to facilitate behaviour change. In particular, the way it presents data lacks: salience; contextual information; credibility; and action advice. INTRODUCTION The ubiquity of modern technologies has revolutionised how people complete daily tasks. Individuals are more reliant on computers than ever before, and while this has made a number of activities easier and quicker, it has also increased the opportunities for interruption. Not only can individuals be actively notified of incoming information in the form of e-mails and instant messages, but they also have easy access to a number of other sources of distraction. While in some workplaces, internet access may be restricted or monitored, thus removing the temptation to access distractions such as social networking sites (SNS), this is not the case for students. Like knowledge workers, their productivity relies heavily on their own time management and therefore distractions by anything deemed to be unproductive may be especially stressful.", "author" : [ { "dropping-particle" : "", "family" : "Collins", "given" : "Emily I. M.", "non-dropping-particle" : "", "parse-names" : false, "suffix" : "" }, { "dropping-particle" : "", "family" : "Cox", "given" : "Anna L.", "non-dropping-particle" : "", "parse-names" : false, "suffix" : "" }, { "dropping-particle" : "", "family" : "Bird", "given" : "Jon", "non-dropping-particle" : "", "parse-names" : false, "suffix" : "" }, { "dropping-particle" : "", "family" : "Cornish-Tresstail", "given" : "Cassie", "non-dropping-particle" : "", "parse-names" : false, "suffix" : "" } ], "container-title" : "Proceedings of the 26th Australian Computer-Human Interaction Conference on Designing Futures the Future of Design - OzCHI '14", "id" : "ITEM-1", "issued" : { "date-parts" : [ [ "2014" ] ] }, "page" : "370-379", "title" : "Barriers to engagement with a personal informatics productivity tool", "type" : "paper-conference" }, "uris" : [ "http://www.mendeley.com/documents/?uuid=b7ab628b-b387-4509-9fe8-e4dcd98aaca0" ] }, { "id" : "ITEM-2", "itemData" : { "ISBN" : "9781450333627", "author" : [ { "dropping-particle" : "", "family" : "Whittaker", "given" : "Steve", "non-dropping-particle" : "", "parse-names" : false, "suffix" : "" }, { "dropping-particle" : "", "family" : "Hollis", "given" : "Victoria", "non-dropping-particle" : "", "parse-names" : false, "suffix" : "" }, { "dropping-particle" : "", "family" : "Guydish", "given" : "Andrew", "non-dropping-particle" : "", "parse-names" : false, "suffix" : "" } ], "container-title" : "CHI'16", "id" : "ITEM-2", "issued" : { "date-parts" : [ [ "2016" ] ] }, "page" : "1729-1738", "publisher-place" : "San Jose, CA, USA", "title" : "'Don't Waste My Time': Use of Time Information Improves Focus", "type" : "paper-conference" }, "uris" : [ "http://www.mendeley.com/documents/?uuid=ae8bfa72-b3a2-403f-b63a-69d54ecd5d9c" ] } ], "mendeley" : { "formattedCitation" : "(Collins et al., 2014; Whittaker et al., 2016)", "plainTextFormattedCitation" : "(Collins et al., 2014; Whittaker et al., 2016)", "previouslyFormattedCitation" : "(Collins et al., 2014; Whittaker et al., 2016)" }, "properties" : {  }, "schema" : "https://github.com/citation-style-language/schema/raw/master/csl-citation.json" }</w:instrText>
-      </w:r>
-      <w:r>
-        <w:fldChar w:fldCharType="separate"/>
-      </w:r>
-      <w:r>
-        <w:rPr>
-          <w:noProof/>
-        </w:rPr>
-        <w:t>(Collins et al., 2014; Whittaker et al., 2016)</w:t>
-      </w:r>
-      <w:r>
-        <w:fldChar w:fldCharType="end"/>
-      </w:r>
-      <w:r>
-        <w:t xml:space="preserve">. </w:t>
-      </w:r>
-      <w:r>
-        <w:t>A</w:t>
-      </w:r>
-      <w:r>
-        <w:t xml:space="preserve">n interview </w:t>
-      </w:r>
-      <w:r>
-        <w:t xml:space="preserve">study </w:t>
-      </w:r>
-      <w:r>
-        <w:t xml:space="preserve">by Collins et al. </w:t>
-      </w:r>
-      <w:r>
-        <w:fldChar w:fldCharType="begin" w:fldLock="1"/>
-      </w:r>
-      <w:r>
-        <w:instrText>ADDIN CSL_CITATION { "citationItems" : [ { "id" : "ITEM-1", "itemData" : { "DOI" : "10.1145/2686612.2686668", "ISBN" : "9781450306539", "abstract" : "Technology helps us get work done but also provides many distractions. As a result, seemingly unproductive activities such as social networking sites (SNS) cause considerable stress. This paper reports a series of studies into whether personal informatics (PI) tools for productivity can make people more aware of their SNS usage and encourage behaviour change. The first two studies took an in-the-wild approach, encouraging students to use a PI tool, RescueTime, to improve their estimations of how much time they spent using SNS, in line with research that had used this technique to reduce However, participants simply did not engage with RescueTime in the studies. A further interview study found that there are four barriers that inhibit engagement with this PI tool and reduce its potential to facilitate behaviour change. In particular, the way it presents data lacks: salience; contextual information; credibility; and action advice. INTRODUCTION The ubiquity of modern technologies has revolutionised how people complete daily tasks. Individuals are more reliant on computers than ever before, and while this has made a number of activities easier and quicker, it has also increased the opportunities for interruption. Not only can individuals be actively notified of incoming information in the form of e-mails and instant messages, but they also have easy access to a number of other sources of distraction. While in some workplaces, internet access may be restricted or monitored, thus removing the temptation to access distractions such as social networking sites (SNS), this is not the case for students. Like knowledge workers, their productivity relies heavily on their own time management and therefore distractions by anything deemed to be unproductive may be especially stressful.", "author" : [ { "dropping-particle" : "", "family" : "Collins", "given" : "Emily I. M.", "non-dropping-particle" : "", "parse-names" : false, "suffix" : "" }, { "dropping-particle" : "", "family" : "Cox", "given" : "Anna L.", "non-dropping-particle" : "", "parse-names" : false, "suffix" : "" }, { "dropping-particle" : "", "family" : "Bird", "given" : "Jon", "non-dropping-particle" : "", "parse-names" : false, "suffix" : "" }, { "dropping-particle" : "", "family" : "Cornish-Tresstail", "given" : "Cassie", "non-dropping-particle" : "", "parse-names" : false, "suffix" : "" } ], "container-title" : "Proceedings of the 26th Australian Computer-Human Interaction Conference on Designing Futures the Future of Design - OzCHI '14", "id" : "ITEM-1", "issued" : { "date-parts" : [ [ "2014" ] ] }, "page" : "370-379", "title" : "Barriers to engagement with a personal informatics productivity tool", "type" : "paper-conference" }, "suppress-author" : 1, "uris" : [ "http://www.mendeley.com/documents/?uuid=b7ab628b-b387-4509-9fe8-e4dcd98aaca0" ] } ], "mendeley" : { "formattedCitation" : "(2014)", "plainTextFormattedCitation" : "(2014)", "previouslyFormattedCitation" : "(2014)" }, "properties" : {  }, "schema" : "https://github.com/citation-style-language/schema/raw/master/csl-citation.json" }</w:instrText>
-      </w:r>
-      <w:r>
-        <w:fldChar w:fldCharType="separate"/>
-      </w:r>
-      <w:r>
-        <w:rPr>
-          <w:noProof/>
-        </w:rPr>
-        <w:t>(2014)</w:t>
-      </w:r>
-      <w:r>
-        <w:fldChar w:fldCharType="end"/>
-      </w:r>
-      <w:r>
-        <w:t xml:space="preserve"> </w:t>
-      </w:r>
-      <w:r>
-        <w:t>on understanding</w:t>
-      </w:r>
-      <w:r>
-        <w:t xml:space="preserve"> people’s </w:t>
-      </w:r>
-      <w:r>
-        <w:t>use of</w:t>
-      </w:r>
-      <w:r>
-        <w:t xml:space="preserve"> RescueTime</w:t>
-      </w:r>
-      <w:r>
-        <w:t xml:space="preserve"> </w:t>
-      </w:r>
-      <w:r>
-        <w:t>found</w:t>
-      </w:r>
-      <w:r>
-        <w:t xml:space="preserve"> </w:t>
-      </w:r>
-      <w:r>
-        <w:t xml:space="preserve">four barriers to explain people’s lack of </w:t>
-      </w:r>
-      <w:r>
-        <w:t xml:space="preserve">engagement: the data lacks salience, </w:t>
-      </w:r>
-      <w:r>
-        <w:t>a</w:t>
-      </w:r>
-      <w:r>
-        <w:t xml:space="preserve"> lack of context made it difficult to extract work patterns from the data, participants felt it was not a true representation of their actual activities, and </w:t>
-      </w:r>
-      <w:r>
-        <w:t>they</w:t>
-      </w:r>
-      <w:r>
-        <w:t xml:space="preserve"> were not sure what actions to take based on the data</w:t>
-      </w:r>
-      <w:r>
-        <w:t xml:space="preserve">. </w:t>
-      </w:r>
-    </w:p>
-    <w:p>
-      <w:pPr>
-        <w:pStyle w:val="Paragraph"/>
-      </w:pPr>
-      <w:r>
-        <w:t xml:space="preserve">Whittaker et al. </w:t>
-      </w:r>
-      <w:r>
-        <w:fldChar w:fldCharType="begin" w:fldLock="1"/>
-      </w:r>
-      <w:r>
-        <w:instrText>ADDIN CSL_CITATION { "citationItems" : [ { "id" : "ITEM-1", "itemData" : { "ISBN" : "9781450333627", "author" : [ { "dropping-particle" : "", "family" : "Whittaker", "given" : "Steve", "non-dropping-particle" : "", "parse-names" : false, "suffix" : "" }, { "dropping-particle" : "", "family" : "Hollis", "given" : "Victoria", "non-dropping-particle" : "", "parse-names" : false, "suffix" : "" }, { "dropping-particle" : "", "family" : "Guydish", "given" : "Andrew", "non-dropping-particle" : "", "parse-names" : false, "suffix" : "" } ], "container-title" : "CHI'16", "id" : "ITEM-1", "issued" : { "date-parts" : [ [ "2016" ] ] }, "page" : "1729-1738", "publisher-place" : "San Jose, CA, USA", "title" : "'Don't Waste My Time': Use of Time Information Improves Focus", "type" : "paper-conference" }, "suppress-author" : 1, "uris" : [ "http://www.mendeley.com/documents/?uuid=ae8bfa72-b3a2-403f-b63a-69d54ecd5d9c" ] } ], "mendeley" : { "formattedCitation" : "(2016)", "plainTextFormattedCitation" : "(2016)", "previouslyFormattedCitation" : "(2016)" }, "properties" : {  }, "schema" : "https://github.com/citation-style-language/schema/raw/master/csl-citation.json" }</w:instrText>
-      </w:r>
-      <w:r>
-        <w:fldChar w:fldCharType="separate"/>
-      </w:r>
-      <w:r>
-        <w:rPr>
-          <w:noProof/>
-        </w:rPr>
-        <w:t>(2016)</w:t>
-      </w:r>
-      <w:r>
-        <w:fldChar w:fldCharType="end"/>
-      </w:r>
-      <w:r>
-        <w:t xml:space="preserve"> </w:t>
-      </w:r>
-      <w:r>
-        <w:t>interviewed office workers and students</w:t>
-      </w:r>
-      <w:r>
-        <w:t xml:space="preserve"> to understand </w:t>
-      </w:r>
-      <w:r>
-        <w:t>issues surrounding task focus,</w:t>
-      </w:r>
-      <w:r>
-        <w:t xml:space="preserve"> and </w:t>
-      </w:r>
-      <w:r>
-        <w:t xml:space="preserve">found </w:t>
-      </w:r>
-      <w:r>
-        <w:t>users were</w:t>
-      </w:r>
-      <w:r>
-        <w:t xml:space="preserve"> primarily interested in their current activities</w:t>
-      </w:r>
-      <w:r>
-        <w:t xml:space="preserve"> rather</w:t>
-      </w:r>
-      <w:r>
-        <w:t xml:space="preserve"> than long-term </w:t>
-      </w:r>
-      <w:r>
-        <w:t>behaviour</w:t>
-      </w:r>
-      <w:r>
-        <w:t>. Therefore, they</w:t>
-      </w:r>
-      <w:r>
-        <w:t xml:space="preserve"> </w:t>
-      </w:r>
-      <w:r>
-        <w:t>developed and evaluated an</w:t>
-      </w:r>
-      <w:r>
-        <w:t xml:space="preserve"> application which presented users with</w:t>
-      </w:r>
-      <w:r>
-        <w:t xml:space="preserve"> a visualisation of </w:t>
-      </w:r>
-      <w:r>
-        <w:t xml:space="preserve">the </w:t>
-      </w:r>
-      <w:r>
-        <w:t>last</w:t>
-      </w:r>
-      <w:r>
-        <w:t xml:space="preserve"> 30 minutes of</w:t>
-      </w:r>
-      <w:r>
-        <w:t xml:space="preserve"> computer </w:t>
-      </w:r>
-      <w:r>
-        <w:t xml:space="preserve">activity. The application </w:t>
-      </w:r>
-      <w:r>
-        <w:t>reduced</w:t>
-      </w:r>
-      <w:r>
-        <w:t xml:space="preserve"> </w:t>
-      </w:r>
-      <w:r>
-        <w:t>the</w:t>
-      </w:r>
-      <w:r>
-        <w:t xml:space="preserve"> time spent in </w:t>
-      </w:r>
-      <w:r>
-        <w:t xml:space="preserve">email, browsing and </w:t>
-      </w:r>
-      <w:r>
-        <w:t>social media, but it did not increase time spent on work</w:t>
-      </w:r>
-      <w:r>
-        <w:t xml:space="preserve"> and it was unclear whether it improved people’s productivity</w:t>
-      </w:r>
-      <w:r>
-        <w:t>. The authors speculate that participants may</w:t>
-      </w:r>
-      <w:r>
-        <w:t xml:space="preserve"> already have </w:t>
-      </w:r>
-      <w:r>
-        <w:t>time limits</w:t>
-      </w:r>
-      <w:r>
-        <w:t xml:space="preserve"> to spend on work, but </w:t>
-      </w:r>
-      <w:r>
-        <w:t>are</w:t>
-      </w:r>
-      <w:r>
-        <w:t xml:space="preserve"> more flexible with the amount of time </w:t>
-      </w:r>
-      <w:r>
-        <w:t>they spend</w:t>
-      </w:r>
-      <w:r>
-        <w:t xml:space="preserve"> on other </w:t>
-      </w:r>
-      <w:r>
-        <w:t xml:space="preserve">online </w:t>
-      </w:r>
-      <w:r>
-        <w:t>activities.</w:t>
-      </w:r>
-    </w:p>
-    <w:p>
-      <w:pPr>
-        <w:pStyle w:val="Paragraph"/>
-      </w:pPr>
-      <w:r>
-        <w:t xml:space="preserve">Gould, Cox and Brumby </w:t>
-      </w:r>
-      <w:r>
-        <w:fldChar w:fldCharType="begin" w:fldLock="1"/>
-      </w:r>
-      <w:r>
-        <w:instrText>ADDIN CSL_CITATION { "citationItems" : [ { "id" : "ITEM-1", "itemData" : { "DOI" : "10.1145/2928269", "ISSN" : "15577325", "author" : [ { "dropping-particle" : "", "family" : "Gould", "given" : "Sandy J.J.", "non-dropping-particle" : "", "parse-names" : false, "suffix" : "" }, { "dropping-particle" : "", "family" : "Cox", "given" : "Anna L.", "non-dropping-particle" : "", "parse-names" : false, "suffix" : "" }, { "dropping-particle" : "", "family" : "Brumby", "given" : "Duncan P.", "non-dropping-particle" : "", "parse-names" : false, "suffix" : "" } ], "container-title" : "ACM Transactions on Computer-Human Interaction", "id" : "ITEM-1", "issue" : "3", "issued" : { "date-parts" : [ [ "2016" ] ] }, "page" : "1-27", "title" : "Diminished Control in Crowdsourcing: An Investigation of Crowdworker Multitasking Behavior", "type" : "article-journal", "volume" : "23" }, "suppress-author" : 1, "uris" : [ "http://www.mendeley.com/documents/?uuid=ca9f9432-c750-4dd2-9733-644b4507b50a" ] } ], "mendeley" : { "formattedCitation" : "(2016)", "plainTextFormattedCitation" : "(2016)", "previouslyFormattedCitation" : "(2016)" }, "properties" : {  }, "schema" : "https://github.com/citation-style-language/schema/raw/master/csl-citation.json" }</w:instrText>
-      </w:r>
-      <w:r>
-        <w:fldChar w:fldCharType="separate"/>
-      </w:r>
-      <w:r>
-        <w:rPr>
-          <w:noProof/>
-        </w:rPr>
-        <w:t>(2016)</w:t>
-      </w:r>
-      <w:r>
-        <w:fldChar w:fldCharType="end"/>
-      </w:r>
-      <w:r>
-        <w:t xml:space="preserve"> </w:t>
-      </w:r>
-      <w:r>
-        <w:t xml:space="preserve">looked at </w:t>
-      </w:r>
-      <w:r>
-        <w:t>people’s switches to unrelated activities</w:t>
-      </w:r>
-      <w:r>
-        <w:t xml:space="preserve"> during a specific task. </w:t>
-      </w:r>
-      <w:r>
-        <w:t xml:space="preserve">They </w:t>
-      </w:r>
-      <w:r>
-        <w:t xml:space="preserve"> found that an intervention </w:t>
-      </w:r>
-      <w:r>
-        <w:t xml:space="preserve">during </w:t>
-      </w:r>
-      <w:r>
-        <w:t>an online routine data entry task</w:t>
-      </w:r>
-      <w:r>
-        <w:t xml:space="preserve"> that encouraged </w:t>
-      </w:r>
-      <w:r>
-        <w:t xml:space="preserve">people to stay focused after </w:t>
-      </w:r>
-      <w:r>
-        <w:t>they</w:t>
-      </w:r>
-      <w:r>
-        <w:t xml:space="preserve"> had </w:t>
-      </w:r>
-      <w:r>
-        <w:t>self-</w:t>
-      </w:r>
-      <w:r>
-        <w:t xml:space="preserve">interrupted </w:t>
-      </w:r>
-      <w:r>
-        <w:t xml:space="preserve">reduced </w:t>
-      </w:r>
-      <w:r>
-        <w:t xml:space="preserve">the </w:t>
-      </w:r>
-      <w:r>
-        <w:t xml:space="preserve">number of switches to unrelated tasks. </w:t>
-      </w:r>
-      <w:r>
-        <w:t xml:space="preserve">In this paper, we consider whether </w:t>
+        <w:t xml:space="preserve"> </w:t>
+      </w:r>
+      <w:r>
+        <w:t>how effective these applications are</w:t>
       </w:r>
       <w:bookmarkStart w:id="0" w:name="_GoBack"/>
       <w:bookmarkEnd w:id="0"/>
+      <w:r>
+        <w:t xml:space="preserve"> in improving focus</w:t>
+      </w:r>
+      <w:r>
+        <w:t xml:space="preserve">, and </w:t>
+      </w:r>
+      <w:r>
+        <w:t xml:space="preserve">interview </w:t>
+      </w:r>
+      <w:r>
+        <w:t xml:space="preserve">studies have reported a lack of engagement </w:t>
+      </w:r>
+      <w:r>
+        <w:t xml:space="preserve">among users </w:t>
+      </w:r>
+      <w:r>
+        <w:fldChar w:fldCharType="begin" w:fldLock="1"/>
+      </w:r>
+      <w:r>
+        <w:instrText>ADDIN CSL_CITATION { "citationItems" : [ { "id" : "ITEM-1", "itemData" : { "DOI" : "10.1145/2686612.2686668", "ISBN" : "9781450306539", "abstract" : "Technology helps us get work done but also provides many distractions. As a result, seemingly unproductive activities such as social networking sites (SNS) cause considerable stress. This paper reports a series of studies into whether personal informatics (PI) tools for productivity can make people more aware of their SNS usage and encourage behaviour change. The first two studies took an in-the-wild approach, encouraging students to use a PI tool, RescueTime, to improve their estimations of how much time they spent using SNS, in line with research that had used this technique to reduce However, participants simply did not engage with RescueTime in the studies. A further interview study found that there are four barriers that inhibit engagement with this PI tool and reduce its potential to facilitate behaviour change. In particular, the way it presents data lacks: salience; contextual information; credibility; and action advice. INTRODUCTION The ubiquity of modern technologies has revolutionised how people complete daily tasks. Individuals are more reliant on computers than ever before, and while this has made a number of activities easier and quicker, it has also increased the opportunities for interruption. Not only can individuals be actively notified of incoming information in the form of e-mails and instant messages, but they also have easy access to a number of other sources of distraction. While in some workplaces, internet access may be restricted or monitored, thus removing the temptation to access distractions such as social networking sites (SNS), this is not the case for students. Like knowledge workers, their productivity relies heavily on their own time management and therefore distractions by anything deemed to be unproductive may be especially stressful.", "author" : [ { "dropping-particle" : "", "family" : "Collins", "given" : "Emily I. M.", "non-dropping-particle" : "", "parse-names" : false, "suffix" : "" }, { "dropping-particle" : "", "family" : "Cox", "given" : "Anna L.", "non-dropping-particle" : "", "parse-names" : false, "suffix" : "" }, { "dropping-particle" : "", "family" : "Bird", "given" : "Jon", "non-dropping-particle" : "", "parse-names" : false, "suffix" : "" }, { "dropping-particle" : "", "family" : "Cornish-Tresstail", "given" : "Cassie", "non-dropping-particle" : "", "parse-names" : false, "suffix" : "" } ], "container-title" : "Proceedings of the 26th Australian Computer-Human Interaction Conference on Designing Futures the Future of Design - OzCHI '14", "id" : "ITEM-1", "issued" : { "date-parts" : [ [ "2014" ] ] }, "page" : "370-379", "title" : "Barriers to engagement with a personal informatics productivity tool", "type" : "paper-conference" }, "uris" : [ "http://www.mendeley.com/documents/?uuid=b7ab628b-b387-4509-9fe8-e4dcd98aaca0" ] }, { "id" : "ITEM-2", "itemData" : { "ISBN" : "9781450333627", "author" : [ { "dropping-particle" : "", "family" : "Whittaker", "given" : "Steve", "non-dropping-particle" : "", "parse-names" : false, "suffix" : "" }, { "dropping-particle" : "", "family" : "Hollis", "given" : "Victoria", "non-dropping-particle" : "", "parse-names" : false, "suffix" : "" }, { "dropping-particle" : "", "family" : "Guydish", "given" : "Andrew", "non-dropping-particle" : "", "parse-names" : false, "suffix" : "" } ], "container-title" : "CHI'16", "id" : "ITEM-2", "issued" : { "date-parts" : [ [ "2016" ] ] }, "page" : "1729-1738", "publisher-place" : "San Jose, CA, USA", "title" : "'Don't Waste My Time': Use of Time Information Improves Focus", "type" : "paper-conference" }, "uris" : [ "http://www.mendeley.com/documents/?uuid=ae8bfa72-b3a2-403f-b63a-69d54ecd5d9c" ] } ], "mendeley" : { "formattedCitation" : "(Collins et al., 2014; Whittaker et al., 2016)", "plainTextFormattedCitation" : "(Collins et al., 2014; Whittaker et al., 2016)", "previouslyFormattedCitation" : "(Collins et al., 2014; Whittaker et al., 2016)" }, "properties" : {  }, "schema" : "https://github.com/citation-style-language/schema/raw/master/csl-citation.json" }</w:instrText>
+      </w:r>
+      <w:r>
+        <w:fldChar w:fldCharType="separate"/>
+      </w:r>
+      <w:r>
+        <w:rPr>
+          <w:noProof/>
+        </w:rPr>
+        <w:t>(Collins et al., 2014; Whittaker et al., 2016)</w:t>
+      </w:r>
+      <w:r>
+        <w:fldChar w:fldCharType="end"/>
+      </w:r>
+      <w:r>
+        <w:t xml:space="preserve">. </w:t>
+      </w:r>
+      <w:r>
+        <w:t>A</w:t>
+      </w:r>
+      <w:r>
+        <w:t xml:space="preserve">n interview </w:t>
+      </w:r>
+      <w:r>
+        <w:t xml:space="preserve">study </w:t>
+      </w:r>
+      <w:r>
+        <w:t xml:space="preserve">by Collins et al. </w:t>
+      </w:r>
+      <w:r>
+        <w:fldChar w:fldCharType="begin" w:fldLock="1"/>
+      </w:r>
+      <w:r>
+        <w:instrText>ADDIN CSL_CITATION { "citationItems" : [ { "id" : "ITEM-1", "itemData" : { "DOI" : "10.1145/2686612.2686668", "ISBN" : "9781450306539", "abstract" : "Technology helps us get work done but also provides many distractions. As a result, seemingly unproductive activities such as social networking sites (SNS) cause considerable stress. This paper reports a series of studies into whether personal informatics (PI) tools for productivity can make people more aware of their SNS usage and encourage behaviour change. The first two studies took an in-the-wild approach, encouraging students to use a PI tool, RescueTime, to improve their estimations of how much time they spent using SNS, in line with research that had used this technique to reduce However, participants simply did not engage with RescueTime in the studies. A further interview study found that there are four barriers that inhibit engagement with this PI tool and reduce its potential to facilitate behaviour change. In particular, the way it presents data lacks: salience; contextual information; credibility; and action advice. INTRODUCTION The ubiquity of modern technologies has revolutionised how people complete daily tasks. Individuals are more reliant on computers than ever before, and while this has made a number of activities easier and quicker, it has also increased the opportunities for interruption. Not only can individuals be actively notified of incoming information in the form of e-mails and instant messages, but they also have easy access to a number of other sources of distraction. While in some workplaces, internet access may be restricted or monitored, thus removing the temptation to access distractions such as social networking sites (SNS), this is not the case for students. Like knowledge workers, their productivity relies heavily on their own time management and therefore distractions by anything deemed to be unproductive may be especially stressful.", "author" : [ { "dropping-particle" : "", "family" : "Collins", "given" : "Emily I. M.", "non-dropping-particle" : "", "parse-names" : false, "suffix" : "" }, { "dropping-particle" : "", "family" : "Cox", "given" : "Anna L.", "non-dropping-particle" : "", "parse-names" : false, "suffix" : "" }, { "dropping-particle" : "", "family" : "Bird", "given" : "Jon", "non-dropping-particle" : "", "parse-names" : false, "suffix" : "" }, { "dropping-particle" : "", "family" : "Cornish-Tresstail", "given" : "Cassie", "non-dropping-particle" : "", "parse-names" : false, "suffix" : "" } ], "container-title" : "Proceedings of the 26th Australian Computer-Human Interaction Conference on Designing Futures the Future of Design - OzCHI '14", "id" : "ITEM-1", "issued" : { "date-parts" : [ [ "2014" ] ] }, "page" : "370-379", "title" : "Barriers to engagement with a personal informatics productivity tool", "type" : "paper-conference" }, "suppress-author" : 1, "uris" : [ "http://www.mendeley.com/documents/?uuid=b7ab628b-b387-4509-9fe8-e4dcd98aaca0" ] } ], "mendeley" : { "formattedCitation" : "(2014)", "plainTextFormattedCitation" : "(2014)", "previouslyFormattedCitation" : "(2014)" }, "properties" : {  }, "schema" : "https://github.com/citation-style-language/schema/raw/master/csl-citation.json" }</w:instrText>
+      </w:r>
+      <w:r>
+        <w:fldChar w:fldCharType="separate"/>
+      </w:r>
+      <w:r>
+        <w:rPr>
+          <w:noProof/>
+        </w:rPr>
+        <w:t>(2014)</w:t>
+      </w:r>
+      <w:r>
+        <w:fldChar w:fldCharType="end"/>
+      </w:r>
+      <w:r>
+        <w:t xml:space="preserve"> </w:t>
+      </w:r>
+      <w:r>
+        <w:t>on understanding</w:t>
+      </w:r>
+      <w:r>
+        <w:t xml:space="preserve"> people’s </w:t>
+      </w:r>
+      <w:r>
+        <w:t>use of</w:t>
+      </w:r>
+      <w:r>
+        <w:t xml:space="preserve"> RescueTime</w:t>
+      </w:r>
+      <w:r>
+        <w:t xml:space="preserve"> </w:t>
+      </w:r>
+      <w:r>
+        <w:t>found</w:t>
+      </w:r>
+      <w:r>
+        <w:t xml:space="preserve"> </w:t>
+      </w:r>
+      <w:r>
+        <w:t xml:space="preserve">four barriers to explain people’s lack of </w:t>
+      </w:r>
+      <w:r>
+        <w:t xml:space="preserve">engagement: the data lacks salience, </w:t>
+      </w:r>
+      <w:r>
+        <w:t>a</w:t>
+      </w:r>
+      <w:r>
+        <w:t xml:space="preserve"> lack of context made it difficult to extract work patterns from the data, participants felt it was not a true representation of their actual activities, and </w:t>
+      </w:r>
+      <w:r>
+        <w:t>they</w:t>
+      </w:r>
+      <w:r>
+        <w:t xml:space="preserve"> were not sure what actions to take based on the data</w:t>
+      </w:r>
+      <w:r>
+        <w:t xml:space="preserve">. </w:t>
+      </w:r>
     </w:p>
     <w:p>
       <w:pPr>
         <w:pStyle w:val="Paragraph"/>
       </w:pPr>
+      <w:r>
+        <w:t xml:space="preserve">Whittaker et al. </w:t>
+      </w:r>
+      <w:r>
+        <w:fldChar w:fldCharType="begin" w:fldLock="1"/>
+      </w:r>
+      <w:r>
+        <w:instrText>ADDIN CSL_CITATION { "citationItems" : [ { "id" : "ITEM-1", "itemData" : { "ISBN" : "9781450333627", "author" : [ { "dropping-particle" : "", "family" : "Whittaker", "given" : "Steve", "non-dropping-particle" : "", "parse-names" : false, "suffix" : "" }, { "dropping-particle" : "", "family" : "Hollis", "given" : "Victoria", "non-dropping-particle" : "", "parse-names" : false, "suffix" : "" }, { "dropping-particle" : "", "family" : "Guydish", "given" : "Andrew", "non-dropping-particle" : "", "parse-names" : false, "suffix" : "" } ], "container-title" : "CHI'16", "id" : "ITEM-1", "issued" : { "date-parts" : [ [ "2016" ] ] }, "page" : "1729-1738", "publisher-place" : "San Jose, CA, USA", "title" : "'Don't Waste My Time': Use of Time Information Improves Focus", "type" : "paper-conference" }, "suppress-author" : 1, "uris" : [ "http://www.mendeley.com/documents/?uuid=ae8bfa72-b3a2-403f-b63a-69d54ecd5d9c" ] } ], "mendeley" : { "formattedCitation" : "(2016)", "plainTextFormattedCitation" : "(2016)", "previouslyFormattedCitation" : "(2016)" }, "properties" : {  }, "schema" : "https://github.com/citation-style-language/schema/raw/master/csl-citation.json" }</w:instrText>
+      </w:r>
+      <w:r>
+        <w:fldChar w:fldCharType="separate"/>
+      </w:r>
+      <w:r>
+        <w:rPr>
+          <w:noProof/>
+        </w:rPr>
+        <w:t>(2016)</w:t>
+      </w:r>
+      <w:r>
+        <w:fldChar w:fldCharType="end"/>
+      </w:r>
+      <w:r>
+        <w:t xml:space="preserve"> </w:t>
+      </w:r>
+      <w:r>
+        <w:t>interviewed office workers and students</w:t>
+      </w:r>
+      <w:r>
+        <w:t xml:space="preserve"> to understand </w:t>
+      </w:r>
+      <w:r>
+        <w:t>issues surrounding task focus,</w:t>
+      </w:r>
+      <w:r>
+        <w:t xml:space="preserve"> and </w:t>
+      </w:r>
+      <w:r>
+        <w:t xml:space="preserve">found </w:t>
+      </w:r>
+      <w:r>
+        <w:t>users were</w:t>
+      </w:r>
+      <w:r>
+        <w:t xml:space="preserve"> primarily interested in their current activities</w:t>
+      </w:r>
+      <w:r>
+        <w:t xml:space="preserve"> rather</w:t>
+      </w:r>
+      <w:r>
+        <w:t xml:space="preserve"> than long-term </w:t>
+      </w:r>
+      <w:r>
+        <w:t>behaviour</w:t>
+      </w:r>
+      <w:r>
+        <w:t>. Therefore, they</w:t>
+      </w:r>
+      <w:r>
+        <w:t xml:space="preserve"> </w:t>
+      </w:r>
+      <w:r>
+        <w:t>developed and evaluated an</w:t>
+      </w:r>
+      <w:r>
+        <w:t xml:space="preserve"> application which presented users with</w:t>
+      </w:r>
+      <w:r>
+        <w:t xml:space="preserve"> a visualisation of </w:t>
+      </w:r>
+      <w:r>
+        <w:t xml:space="preserve">the </w:t>
+      </w:r>
+      <w:r>
+        <w:t>last</w:t>
+      </w:r>
+      <w:r>
+        <w:t xml:space="preserve"> 30 minutes of</w:t>
+      </w:r>
+      <w:r>
+        <w:t xml:space="preserve"> computer </w:t>
+      </w:r>
+      <w:r>
+        <w:t xml:space="preserve">activity. The application </w:t>
+      </w:r>
+      <w:r>
+        <w:t>reduced</w:t>
+      </w:r>
+      <w:r>
+        <w:t xml:space="preserve"> </w:t>
+      </w:r>
+      <w:r>
+        <w:t>the</w:t>
+      </w:r>
+      <w:r>
+        <w:t xml:space="preserve"> time spent in </w:t>
+      </w:r>
+      <w:r>
+        <w:t xml:space="preserve">email, browsing and </w:t>
+      </w:r>
+      <w:r>
+        <w:t>social media, but it did not increase time spent on work</w:t>
+      </w:r>
+      <w:r>
+        <w:t xml:space="preserve"> and it was unclear whether it improved people’s productivity</w:t>
+      </w:r>
+      <w:r>
+        <w:t>. The authors speculate that participants may</w:t>
+      </w:r>
+      <w:r>
+        <w:t xml:space="preserve"> already have </w:t>
+      </w:r>
+      <w:r>
+        <w:t>time limits</w:t>
+      </w:r>
+      <w:r>
+        <w:t xml:space="preserve"> to spend on work, but </w:t>
+      </w:r>
+      <w:r>
+        <w:t>are</w:t>
+      </w:r>
+      <w:r>
+        <w:t xml:space="preserve"> more flexible with the amount of time </w:t>
+      </w:r>
+      <w:r>
+        <w:t>they spend</w:t>
+      </w:r>
+      <w:r>
+        <w:t xml:space="preserve"> on other </w:t>
+      </w:r>
+      <w:r>
+        <w:t xml:space="preserve">online </w:t>
+      </w:r>
+      <w:r>
+        <w:t>activities.</w:t>
+      </w:r>
     </w:p>
     <w:p>
       <w:pPr>
         <w:pStyle w:val="Paragraph"/>
       </w:pPr>
+      <w:r>
+        <w:t xml:space="preserve">Gould, Cox and Brumby </w:t>
+      </w:r>
+      <w:r>
+        <w:fldChar w:fldCharType="begin" w:fldLock="1"/>
+      </w:r>
+      <w:r>
+        <w:instrText>ADDIN CSL_CITATION { "citationItems" : [ { "id" : "ITEM-1", "itemData" : { "DOI" : "10.1145/2928269", "ISSN" : "15577325", "author" : [ { "dropping-particle" : "", "family" : "Gould", "given" : "Sandy J.J.", "non-dropping-particle" : "", "parse-names" : false, "suffix" : "" }, { "dropping-particle" : "", "family" : "Cox", "given" : "Anna L.", "non-dropping-particle" : "", "parse-names" : false, "suffix" : "" }, { "dropping-particle" : "", "family" : "Brumby", "given" : "Duncan P.", "non-dropping-particle" : "", "parse-names" : false, "suffix" : "" } ], "container-title" : "ACM Transactions on Computer-Human Interaction", "id" : "ITEM-1", "issue" : "3", "issued" : { "date-parts" : [ [ "2016" ] ] }, "page" : "1-27", "title" : "Diminished Control in Crowdsourcing: An Investigation of Crowdworker Multitasking Behavior", "type" : "article-journal", "volume" : "23" }, "suppress-author" : 1, "uris" : [ "http://www.mendeley.com/documents/?uuid=ca9f9432-c750-4dd2-9733-644b4507b50a" ] } ], "mendeley" : { "formattedCitation" : "(2016)", "plainTextFormattedCitation" : "(2016)", "previouslyFormattedCitation" : "(2016)" }, "properties" : {  }, "schema" : "https://github.com/citation-style-language/schema/raw/master/csl-citation.json" }</w:instrText>
+      </w:r>
+      <w:r>
+        <w:fldChar w:fldCharType="separate"/>
+      </w:r>
+      <w:r>
+        <w:rPr>
+          <w:noProof/>
+        </w:rPr>
+        <w:t>(2016)</w:t>
+      </w:r>
+      <w:r>
+        <w:fldChar w:fldCharType="end"/>
+      </w:r>
+      <w:r>
+        <w:t xml:space="preserve"> </w:t>
+      </w:r>
+      <w:r>
+        <w:t xml:space="preserve">looked at </w:t>
+      </w:r>
+      <w:r>
+        <w:t>people’s switches to unrelated activities</w:t>
+      </w:r>
+      <w:r>
+        <w:t xml:space="preserve"> during a specific task. </w:t>
+      </w:r>
+      <w:r>
+        <w:t xml:space="preserve">They </w:t>
+      </w:r>
+      <w:r>
+        <w:t xml:space="preserve"> found that an intervention </w:t>
+      </w:r>
+      <w:r>
+        <w:t xml:space="preserve">during </w:t>
+      </w:r>
+      <w:r>
+        <w:t>an online routine data entry task</w:t>
+      </w:r>
+      <w:r>
+        <w:t xml:space="preserve"> that encouraged </w:t>
+      </w:r>
+      <w:r>
+        <w:t xml:space="preserve">people to stay focused after </w:t>
+      </w:r>
+      <w:r>
+        <w:t>they</w:t>
+      </w:r>
+      <w:r>
+        <w:t xml:space="preserve"> had </w:t>
+      </w:r>
+      <w:r>
+        <w:t>self-</w:t>
+      </w:r>
+      <w:r>
+        <w:t xml:space="preserve">interrupted </w:t>
+      </w:r>
+      <w:r>
+        <w:t xml:space="preserve">reduced </w:t>
+      </w:r>
+      <w:r>
+        <w:t xml:space="preserve">the </w:t>
+      </w:r>
+      <w:r>
+        <w:t xml:space="preserve">number of switches to unrelated tasks. </w:t>
+      </w:r>
+      <w:r>
+        <w:t xml:space="preserve">In this paper, we consider whether </w:t>
+      </w:r>
     </w:p>
     <w:p>
       <w:pPr>
         <w:pStyle w:val="Paragraph"/>
       </w:pPr>
+    </w:p>
+    <w:p>
+      <w:pPr>
+        <w:pStyle w:val="Paragraph"/>
+      </w:pPr>
+    </w:p>
+    <w:p>
+      <w:pPr>
+        <w:pStyle w:val="Paragraph"/>
+      </w:pPr>
       <w:r>
         <w:t xml:space="preserve">However, not all switches are bad. Short breaks have been shown to improve mood (). Furthermore, some switches are needed to progress with work. Nevertheless, even for work-related switches there is the danger to get distracted. </w:t>
       </w:r>
@@ -1506,11 +1500,11 @@
         <w:pStyle w:val="Paragraph"/>
       </w:pPr>
       <w:r>
-        <w:t xml:space="preserve">The study used a between-participants design with one independent variable, a notification. In the control condition, participants did not receive a notification, but switches away from the data entry window were recorded. In the notification condition, participants were shown a notification every time they completed a trial. This notification showed how long on average they were away for when switching away from the window, before returning to the task. The purpose of this notification was to see if the number and duration of switches could be reduced by giving participants feedback on the time spent of on switches. Dependent variables were number and duration of switches away from the data entry interface, trial completion time, and data entry errors. Switching behaviour was recorded using JavaScript's blur and focus events. These were triggered </w:t>
+        <w:t xml:space="preserve">The study used a between-participants design with one independent variable, a notification. In the control condition, participants did not receive a notification, but switches away from the data entry window were recorded. In the notification condition, participants were shown a notification every time they completed a trial. This notification showed how long on average they were away for when switching away from the window, before returning to the task. The purpose of this notification was to see if the number and duration of switches could be reduced by giving participants feedback on the time spent of on switches. Dependent variables were </w:t>
       </w:r>
       <w:r>
         <w:lastRenderedPageBreak/>
-        <w:t xml:space="preserve">whenever a participant switched away from the data entry window, whether to their email inbox or to a different window or application. </w:t>
+        <w:t xml:space="preserve">number and duration of switches away from the data entry interface, trial completion time, and data entry errors. Switching behaviour was recorded using JavaScript's blur and focus events. These were triggered whenever a participant switched away from the data entry window, whether to their email inbox or to a different window or application. </w:t>
       </w:r>
     </w:p>
     <w:p>
@@ -1579,6 +1573,7 @@
       <w:r>
         <w:rPr>
           <w:noProof/>
+          <w:lang w:eastAsia="en-GB"/>
         </w:rPr>
         <w:drawing>
           <wp:inline distT="0" distB="0" distL="0" distR="0" wp14:anchorId="18401337" wp14:editId="62F485DC">
@@ -1646,6 +1641,9 @@
         <w:t>1</w:t>
       </w:r>
       <w:r>
+        <w:rPr>
+          <w:noProof/>
+        </w:rPr>
         <w:fldChar w:fldCharType="end"/>
       </w:r>
       <w:r>
@@ -1761,7 +1759,11 @@
         <w:t xml:space="preserve"> </w:t>
       </w:r>
       <w:r>
-        <w:t xml:space="preserve">summarises the results of the conditions in terms of the four dependent variables. The number of switches, length of switches and the error rate were not normally distributed, so non-parametric Mann-Whitney tests were used to analyse effects of a notification on these dependent variables. </w:t>
+        <w:t xml:space="preserve">summarises the results of the conditions in terms of the four dependent variables. The number of switches, length of switches and the error rate were not normally distributed, so non-parametric Mann-Whitney </w:t>
+      </w:r>
+      <w:r>
+        <w:lastRenderedPageBreak/>
+        <w:t xml:space="preserve">tests were used to analyse effects of a notification on these dependent variables. </w:t>
       </w:r>
       <w:r>
         <w:t xml:space="preserve">A Shapiro–Wilk test suggested that the </w:t>
@@ -2026,7 +2028,6 @@
     <w:p>
       <w:pPr>
         <w:pStyle w:val="Caption"/>
-        <w:keepNext/>
       </w:pPr>
       <w:r>
         <w:t xml:space="preserve">Table </w:t>
@@ -2423,6 +2424,7 @@
       <w:r>
         <w:rPr>
           <w:noProof/>
+          <w:lang w:eastAsia="en-GB"/>
         </w:rPr>
         <w:drawing>
           <wp:inline distT="0" distB="0" distL="0" distR="0" wp14:anchorId="4D7F65C2" wp14:editId="2BA60139">
@@ -2507,6 +2509,7 @@
       <w:r>
         <w:rPr>
           <w:noProof/>
+          <w:lang w:eastAsia="en-GB"/>
         </w:rPr>
         <w:drawing>
           <wp:inline distT="0" distB="0" distL="0" distR="0" wp14:anchorId="6842CEBF" wp14:editId="24378399">
@@ -2574,6 +2577,9 @@
         <w:t>3</w:t>
       </w:r>
       <w:r>
+        <w:rPr>
+          <w:noProof/>
+        </w:rPr>
         <w:fldChar w:fldCharType="end"/>
       </w:r>
       <w:r>
@@ -3216,6 +3222,9 @@
         <w:t>4</w:t>
       </w:r>
       <w:r>
+        <w:rPr>
+          <w:noProof/>
+        </w:rPr>
         <w:fldChar w:fldCharType="end"/>
       </w:r>
       <w:r>
@@ -3227,6 +3236,7 @@
         <w:pStyle w:val="Heading3"/>
       </w:pPr>
       <w:r>
+        <w:lastRenderedPageBreak/>
         <w:t>Task performance</w:t>
       </w:r>
     </w:p>
@@ -3410,11 +3420,7 @@
         <w:pStyle w:val="Paragraph"/>
       </w:pPr>
       <w:r>
-        <w:t xml:space="preserve">The primary measure to analyse switching behaviour were focus and blur events. These measures include any switch from the task window to another computer window, but task switches outside the device, with the task window still in focus, were not captured. Therefore, inter-keystroke interval (IKI) data was analysed to look for large intervals. The IKI data presented here does not make a distinction between moments when participants were inside or outside the task window, and longer intervals may have also been moments were participants had </w:t>
-      </w:r>
-      <w:r>
-        <w:lastRenderedPageBreak/>
-        <w:t>briefly paused for thought. However, extremely large intervals between two keystrokes might point to moments where participants had switched to doing something else.</w:t>
+        <w:t>The primary measure to analyse switching behaviour were focus and blur events. These measures include any switch from the task window to another computer window, but task switches outside the device, with the task window still in focus, were not captured. Therefore, inter-keystroke interval (IKI) data was analysed to look for large intervals. The IKI data presented here does not make a distinction between moments when participants were inside or outside the task window, and longer intervals may have also been moments were participants had briefly paused for thought. However, extremely large intervals between two keystrokes might point to moments where participants had switched to doing something else.</w:t>
       </w:r>
     </w:p>
     <w:p>
@@ -3431,6 +3437,7 @@
       <w:r>
         <w:rPr>
           <w:noProof/>
+          <w:lang w:eastAsia="en-GB"/>
         </w:rPr>
         <w:drawing>
           <wp:inline distT="0" distB="0" distL="0" distR="0" wp14:anchorId="17E505A5" wp14:editId="32B84EFF">
@@ -3498,6 +3505,9 @@
         <w:t>5</w:t>
       </w:r>
       <w:r>
+        <w:rPr>
+          <w:noProof/>
+        </w:rPr>
         <w:fldChar w:fldCharType="end"/>
       </w:r>
       <w:r>
@@ -4136,6 +4146,9 @@
         <w:t>6</w:t>
       </w:r>
       <w:r>
+        <w:rPr>
+          <w:noProof/>
+        </w:rPr>
         <w:fldChar w:fldCharType="end"/>
       </w:r>
       <w:r>
@@ -4282,6 +4295,7 @@
         <w:pStyle w:val="Paragraph"/>
       </w:pPr>
       <w:r>
+        <w:lastRenderedPageBreak/>
         <w:t xml:space="preserve">The current study used focus and blur events to analyse switching behaviour. This meant that task switches outside the device, with the task window still in focus, were not captured. Possibly participants learnt to not interrupt themselves when they were away from this window, but after they had returned to the window. Without an accurate estimate of how long participants should take to complete the task, it is difficult to determine moments at which participants were away from their computer </w:t>
       </w:r>
       <w:r>
@@ -4359,80 +4373,1048 @@
         <w:fldChar w:fldCharType="end"/>
       </w:r>
       <w:r>
-        <w:t xml:space="preserve">. However, in our study, participants </w:t>
+        <w:t>. However, in our study, participants only needed to find and open an email once. Once they had this email opened, they did not have to re-find it in their inbox for the remainder of the experiment, and may have had this email maximised on their screen, hiding incoming messages. In practice however, people have to first find the email in their inbox, which can partly contribute to</w:t>
+      </w:r>
+      <w:r>
+        <w:t xml:space="preserve"> the distraction. </w:t>
+      </w:r>
+      <w:r>
+        <w:t>Our study has already shown an effect on behaviour by switching to an email inbox. We expect there to be a higher potential for distraction if people have to also find the correct email in their inbox.</w:t>
+      </w:r>
+    </w:p>
+    <w:p>
+      <w:pPr>
+        <w:pStyle w:val="Paragraph"/>
+      </w:pPr>
+      <w:r>
+        <w:t xml:space="preserve">The results of our experiment indicate that showing people how long they switch on average reduces the duration of switches and can improve people’s task performance. The work makes a contribution to our understanding of switching behaviour for routine data entry tasks to distracting, but task-relevant, applications such as email. Our results also suggest ways in which </w:t>
+      </w:r>
+      <w:r>
+        <w:t xml:space="preserve">tendencies </w:t>
+      </w:r>
+      <w:r>
+        <w:t xml:space="preserve">to </w:t>
+      </w:r>
+      <w:r>
+        <w:t>attend to distractions</w:t>
+      </w:r>
+      <w:r>
+        <w:t xml:space="preserve"> might be </w:t>
+      </w:r>
+      <w:r>
+        <w:t>mitigated</w:t>
+      </w:r>
+      <w:r>
+        <w:t>, and can provide a useful pointer for the design of productivity interventions to improve focus.</w:t>
+      </w:r>
+      <w:r>
+        <w:t xml:space="preserve"> </w:t>
+      </w:r>
+      <w:r>
+        <w:t xml:space="preserve">In </w:t>
+      </w:r>
+      <w:r>
+        <w:t>the current</w:t>
+      </w:r>
+      <w:r>
+        <w:t xml:space="preserve"> study, an experimental task was used in order to measure task performance. We plan on running a follow-up study with participants doing their own data entry work, to </w:t>
+      </w:r>
+      <w:r>
+        <w:t>evaluate</w:t>
+      </w:r>
+      <w:r>
+        <w:t xml:space="preserve"> whether the </w:t>
+      </w:r>
+      <w:r>
+        <w:t xml:space="preserve">positive </w:t>
+      </w:r>
+      <w:r>
+        <w:t xml:space="preserve">effect of time feedback on people’s switching behaviour can extend to naturalistic tasks. </w:t>
+      </w:r>
+    </w:p>
+    <w:p>
+      <w:pPr>
+        <w:pStyle w:val="Paragraph"/>
+      </w:pPr>
+    </w:p>
+    <w:p>
+      <w:pPr>
+        <w:pStyle w:val="Heading1"/>
+      </w:pPr>
+      <w:r>
+        <w:t>STUDY 2</w:t>
+      </w:r>
+    </w:p>
+    <w:p>
+      <w:pPr>
+        <w:pStyle w:val="Heading2"/>
+      </w:pPr>
+      <w:r>
+        <w:t>Introduction</w:t>
+      </w:r>
+    </w:p>
+    <w:p>
+      <w:pPr>
+        <w:pStyle w:val="Paragraph"/>
+      </w:pPr>
+      <w:r>
+        <w:t xml:space="preserve">The findings of Study 1 indicated that showing participants how long they go away for on average reduced the duration of interruptions, and made people more accurate and faster in completing a routine data entry task. However, the study used an experimental and artificial task. The focus of the study was on measuring the effect of time feedback on interruption durations and </w:t>
+      </w:r>
+      <w:r>
+        <w:t xml:space="preserve">task </w:t>
+      </w:r>
+      <w:r>
+        <w:t>performance, but it did not look at people’s experience in using the tool.</w:t>
+      </w:r>
+      <w:r>
+        <w:t xml:space="preserve"> </w:t>
+      </w:r>
+      <w:r>
+        <w:t xml:space="preserve">Study 2 therefore aimed to investigate </w:t>
+      </w:r>
+      <w:r>
+        <w:t>the applicability and use</w:t>
+      </w:r>
+      <w:r>
+        <w:t xml:space="preserve"> </w:t>
+      </w:r>
+      <w:r>
+        <w:t xml:space="preserve">of </w:t>
+      </w:r>
+      <w:r>
+        <w:t>the notification for people’s own data entry work. Nine office workers were asked to install and use a browser extension which</w:t>
+      </w:r>
+      <w:r>
+        <w:t>, through a notification,</w:t>
+      </w:r>
+      <w:r>
+        <w:t xml:space="preserve"> </w:t>
+      </w:r>
+      <w:r>
+        <w:t>showed</w:t>
+      </w:r>
+      <w:r>
+        <w:t xml:space="preserve"> how long on average th</w:t>
+      </w:r>
+      <w:r>
+        <w:t xml:space="preserve">ey switch away from </w:t>
+      </w:r>
+      <w:r>
+        <w:t>a</w:t>
+      </w:r>
+      <w:r>
+        <w:t xml:space="preserve"> </w:t>
+      </w:r>
+      <w:r>
+        <w:t xml:space="preserve">specific </w:t>
+      </w:r>
+      <w:r>
+        <w:t xml:space="preserve">task. After two weeks, they </w:t>
+      </w:r>
+      <w:r>
+        <w:t xml:space="preserve">were interviewed on their experience in using the tool. The interviews aimed to explore if and how the extension could help people in managing interruptions, and being more focused on their work. </w:t>
+      </w:r>
+    </w:p>
+    <w:p>
+      <w:pPr>
+        <w:pStyle w:val="Heading2"/>
+      </w:pPr>
+      <w:r>
+        <w:t>Method</w:t>
+      </w:r>
+    </w:p>
+    <w:p>
+      <w:pPr>
+        <w:pStyle w:val="Heading3"/>
+      </w:pPr>
+      <w:r>
+        <w:t>Participants</w:t>
+      </w:r>
+    </w:p>
+    <w:p>
+      <w:pPr>
+        <w:pStyle w:val="Paragraph"/>
+      </w:pPr>
+      <w:r>
+        <w:t xml:space="preserve">Nine participants (six female) took part in the study. </w:t>
+      </w:r>
+      <w:r>
+        <w:t xml:space="preserve">They were office workers at finance administration offices at a public university, and were invited to participate via emails sent to departmental mailing lists and via participants who had already taken part in the study. Participants worked in an open plan office, and seven participants occasionally worked from home. Participants’ work included administrative and supportive tasks, such as processing payments, and responding to queries by university staff and students. </w:t>
+      </w:r>
+      <w:r>
+        <w:t>The majority of participants’ work was carried out in a web browser, and revolved around a number of web-based data entry systems.</w:t>
+      </w:r>
+      <w:r>
+        <w:t xml:space="preserve"> None of the participants had used a </w:t>
+      </w:r>
+      <w:r>
+        <w:t xml:space="preserve">time </w:t>
+      </w:r>
+      <w:r>
+        <w:t>or</w:t>
+      </w:r>
+      <w:r>
+        <w:t xml:space="preserve"> task </w:t>
+      </w:r>
+      <w:r>
+        <w:t xml:space="preserve">management tool before. </w:t>
+      </w:r>
+      <w:r>
+        <w:t>Participants were reimbursed with a £20 Amazon voucher after completing the</w:t>
+      </w:r>
+      <w:r>
+        <w:t xml:space="preserve"> </w:t>
+      </w:r>
+      <w:r>
+        <w:t>study</w:t>
+      </w:r>
+      <w:r>
+        <w:t xml:space="preserve">. </w:t>
+      </w:r>
+    </w:p>
+    <w:p>
+      <w:pPr>
+        <w:pStyle w:val="Heading3"/>
+      </w:pPr>
+      <w:r>
+        <w:t>Materials</w:t>
+      </w:r>
+    </w:p>
+    <w:p>
+      <w:pPr>
+        <w:pStyle w:val="Paragraph"/>
+      </w:pPr>
+      <w:r>
+        <w:t>The notification was implemented as a Google Chr</w:t>
+      </w:r>
+      <w:r>
+        <w:t>ome extension, using HTML, JavaS</w:t>
+      </w:r>
+      <w:r>
+        <w:t xml:space="preserve">cript and CSS. </w:t>
+      </w:r>
+      <w:r>
+        <w:t>After</w:t>
+      </w:r>
+      <w:r>
+        <w:t xml:space="preserve"> installing the extension, an icon was permanently visible in </w:t>
+      </w:r>
+      <w:r>
+        <w:t>participants’</w:t>
+      </w:r>
+      <w:r>
+        <w:t xml:space="preserve"> browser. </w:t>
+      </w:r>
+      <w:r>
+        <w:t>T</w:t>
+      </w:r>
+      <w:r>
+        <w:t>o use the extension, partic</w:t>
+      </w:r>
+      <w:r>
+        <w:t xml:space="preserve">ipants had to navigate to </w:t>
+      </w:r>
+      <w:r>
+        <w:t>a web page</w:t>
+      </w:r>
+      <w:r>
+        <w:t xml:space="preserve"> in their </w:t>
+      </w:r>
+      <w:r>
+        <w:t xml:space="preserve">web </w:t>
+      </w:r>
+      <w:r>
+        <w:t xml:space="preserve">browser </w:t>
+      </w:r>
+      <w:r>
+        <w:t>that they wanted to focus on</w:t>
+      </w:r>
+      <w:r>
+        <w:t>,</w:t>
+      </w:r>
+      <w:r>
+        <w:t xml:space="preserve"> and click on the icon of the extension. </w:t>
+      </w:r>
+      <w:r>
+        <w:t xml:space="preserve">Upon clicking on the icon, the </w:t>
+      </w:r>
+      <w:r>
+        <w:t>pop-up</w:t>
+      </w:r>
+      <w:r>
+        <w:t xml:space="preserve"> shown in Figure </w:t>
+      </w:r>
+      <w:r>
+        <w:t xml:space="preserve"> appeared saying that the current web page was now the main task page</w:t>
+      </w:r>
+      <w:r>
+        <w:t>, which indicated the start of a task session</w:t>
+      </w:r>
+      <w:r>
+        <w:t>. Every time participants switched away</w:t>
+      </w:r>
+      <w:r>
+        <w:t xml:space="preserve"> </w:t>
+      </w:r>
+      <w:r>
+        <w:t>during the session</w:t>
+      </w:r>
+      <w:r>
+        <w:t xml:space="preserve"> from this</w:t>
+      </w:r>
+      <w:r>
+        <w:t xml:space="preserve"> web</w:t>
+      </w:r>
+      <w:r>
+        <w:t xml:space="preserve"> page</w:t>
+      </w:r>
+      <w:r>
+        <w:t xml:space="preserve"> to another computer window</w:t>
+      </w:r>
+      <w:r>
+        <w:t xml:space="preserve">, </w:t>
+      </w:r>
+      <w:r>
+        <w:t>such as</w:t>
+      </w:r>
+      <w:r>
+        <w:t xml:space="preserve"> a different </w:t>
+      </w:r>
+      <w:r>
+        <w:t>browser</w:t>
+      </w:r>
+      <w:r>
+        <w:t xml:space="preserve"> </w:t>
+      </w:r>
+      <w:r>
+        <w:t>window</w:t>
+      </w:r>
+      <w:r>
+        <w:t xml:space="preserve">, </w:t>
+      </w:r>
+      <w:r>
+        <w:t xml:space="preserve">a </w:t>
+      </w:r>
+      <w:r>
+        <w:t xml:space="preserve">document or </w:t>
+      </w:r>
+      <w:r>
+        <w:t xml:space="preserve">an </w:t>
+      </w:r>
+      <w:r>
+        <w:t xml:space="preserve">application, </w:t>
+      </w:r>
+      <w:r>
+        <w:t xml:space="preserve">they received a notification indicating how long </w:t>
+      </w:r>
+      <w:r>
+        <w:t xml:space="preserve">on average they go away for when switching away from </w:t>
+      </w:r>
+      <w:r>
+        <w:t>the main task</w:t>
+      </w:r>
+      <w:r>
+        <w:t xml:space="preserve"> page</w:t>
+      </w:r>
+      <w:r>
+        <w:t xml:space="preserve">. </w:t>
+      </w:r>
+      <w:r>
+        <w:t xml:space="preserve">If participants switched away from a page for the first time, the notification showed a message that no </w:t>
+      </w:r>
+      <w:r>
+        <w:t>switching</w:t>
+      </w:r>
+      <w:r>
+        <w:t xml:space="preserve"> data was available yet. </w:t>
+      </w:r>
+      <w:r>
+        <w:t xml:space="preserve">To calculate the average </w:t>
+      </w:r>
+      <w:r>
+        <w:t xml:space="preserve">switching </w:t>
+      </w:r>
+      <w:r>
+        <w:t>duration</w:t>
+      </w:r>
+      <w:r>
+        <w:t>, the extension recorded the number and duration of switches away from the main task page</w:t>
+      </w:r>
+      <w:r>
+        <w:t xml:space="preserve"> </w:t>
+      </w:r>
+      <w:r>
+        <w:t>for the whole session</w:t>
+      </w:r>
+      <w:r>
+        <w:t xml:space="preserve">. </w:t>
+      </w:r>
+      <w:r>
+        <w:t xml:space="preserve">Participants </w:t>
+      </w:r>
+      <w:r>
+        <w:t xml:space="preserve">ended a session </w:t>
+      </w:r>
+      <w:r>
+        <w:t xml:space="preserve">by </w:t>
+      </w:r>
+      <w:r>
+        <w:t>closing the page.</w:t>
+      </w:r>
+      <w:r>
+        <w:t xml:space="preserve"> </w:t>
+      </w:r>
+      <w:r>
+        <w:t>D</w:t>
+      </w:r>
+      <w:r>
+        <w:t xml:space="preserve">ue to </w:t>
+      </w:r>
+      <w:r>
+        <w:t xml:space="preserve">security restrictions </w:t>
+      </w:r>
+      <w:r>
+        <w:t>of</w:t>
+      </w:r>
+      <w:r>
+        <w:t xml:space="preserve"> </w:t>
+      </w:r>
+      <w:r>
+        <w:t xml:space="preserve">browser </w:t>
+      </w:r>
+      <w:r>
+        <w:t>extension</w:t>
+      </w:r>
+      <w:r>
+        <w:t>s</w:t>
+      </w:r>
+      <w:r>
+        <w:t>,</w:t>
+      </w:r>
+      <w:r>
+        <w:t xml:space="preserve"> the extension </w:t>
+      </w:r>
+      <w:r>
+        <w:t>was unable to</w:t>
+      </w:r>
+      <w:r>
+        <w:t xml:space="preserve"> </w:t>
+      </w:r>
+      <w:r>
+        <w:t>save</w:t>
+      </w:r>
+      <w:r>
+        <w:t xml:space="preserve"> any </w:t>
+      </w:r>
+      <w:r>
+        <w:t>session</w:t>
+      </w:r>
+      <w:r>
+        <w:t xml:space="preserve"> </w:t>
+      </w:r>
+      <w:r>
+        <w:t xml:space="preserve">data after </w:t>
+      </w:r>
+      <w:r>
+        <w:t>a</w:t>
+      </w:r>
+      <w:r>
+        <w:t xml:space="preserve"> session had ended. </w:t>
+      </w:r>
+    </w:p>
+    <w:p>
+      <w:pPr>
+        <w:pStyle w:val="Paragraph"/>
+      </w:pPr>
+      <w:r>
+        <w:t xml:space="preserve">The </w:t>
+      </w:r>
+      <w:r>
+        <w:t xml:space="preserve">presentation of the </w:t>
+      </w:r>
+      <w:r>
+        <w:t>notification was similar to Study 1 but differed in one important aspect. Whereas the notification in Study 1 appeared once after every trial, in Study 2 it appeared upon every switch</w:t>
+      </w:r>
+      <w:r>
+        <w:t xml:space="preserve"> away from the task</w:t>
+      </w:r>
+      <w:r>
+        <w:t>. We assumed participants switched less frequently</w:t>
+      </w:r>
+      <w:r>
+        <w:t xml:space="preserve"> for their main work compared with the experimental task</w:t>
+      </w:r>
+      <w:r>
+        <w:t>, and</w:t>
+      </w:r>
+      <w:r>
+        <w:t xml:space="preserve"> therefore</w:t>
+      </w:r>
+      <w:r>
+        <w:t xml:space="preserve"> a notifi</w:t>
+      </w:r>
+      <w:r>
+        <w:t>cation at every switch was not considered to be too disruptive.</w:t>
+      </w:r>
+    </w:p>
+    <w:p>
+      <w:pPr>
+        <w:pStyle w:val="Paragraph"/>
+      </w:pPr>
+      <w:r>
+        <w:t xml:space="preserve">To get an understanding </w:t>
+      </w:r>
+      <w:r>
+        <w:t xml:space="preserve">of people’s interruption and window switching behaviour, participants were </w:t>
+      </w:r>
+      <w:r>
+        <w:t xml:space="preserve">also asked to install </w:t>
+      </w:r>
+      <w:r>
+        <w:t>ManicTime, a computer logging software which records</w:t>
+      </w:r>
+      <w:r>
+        <w:t xml:space="preserve"> and stores</w:t>
+      </w:r>
+      <w:r>
+        <w:t xml:space="preserve"> the time spent in application </w:t>
       </w:r>
       <w:r>
         <w:lastRenderedPageBreak/>
-        <w:t>only needed to find and open an email once. Once they had this email opened, they did not have to re-find it in their inbox for the remainder of the experiment, and may have had this email maximised on their screen, hiding incoming messages. In practice however, people have to first find the email in their inbox, which can partly contribute to</w:t>
-      </w:r>
-      <w:r>
-        <w:t xml:space="preserve"> the distraction. </w:t>
-      </w:r>
-      <w:r>
-        <w:t>Our study has already shown an effect on behaviour by switching to an email inbox. We expect there to be a higher potential for distraction if people have to also find the correct email in their inbox.</w:t>
+        <w:t>windows.</w:t>
+      </w:r>
+      <w:r>
+        <w:t xml:space="preserve"> </w:t>
+      </w:r>
+      <w:r>
+        <w:t xml:space="preserve">Five participants </w:t>
+      </w:r>
+      <w:r>
+        <w:t xml:space="preserve">were </w:t>
+      </w:r>
+      <w:r>
+        <w:t>unable</w:t>
+      </w:r>
+      <w:r>
+        <w:t xml:space="preserve"> to install</w:t>
+      </w:r>
+      <w:r>
+        <w:t xml:space="preserve"> </w:t>
+      </w:r>
+      <w:r>
+        <w:t>ManicTime</w:t>
+      </w:r>
+      <w:r>
+        <w:t xml:space="preserve"> on their </w:t>
+      </w:r>
+      <w:r>
+        <w:t xml:space="preserve">work </w:t>
+      </w:r>
+      <w:r>
+        <w:t xml:space="preserve">computer, and only used the extension. </w:t>
+      </w:r>
+      <w:r>
+        <w:t>A summary of</w:t>
+      </w:r>
+      <w:r>
+        <w:t xml:space="preserve"> </w:t>
+      </w:r>
+      <w:r>
+        <w:t>ManicTime</w:t>
+      </w:r>
+      <w:r>
+        <w:t xml:space="preserve"> data</w:t>
+      </w:r>
+      <w:r>
+        <w:t xml:space="preserve"> of the remaining four participants </w:t>
+      </w:r>
+      <w:r>
+        <w:t>(P3, P4, P5 and P9)</w:t>
+      </w:r>
+      <w:r>
+        <w:t xml:space="preserve"> is</w:t>
+      </w:r>
+      <w:r>
+        <w:t xml:space="preserve"> </w:t>
+      </w:r>
+      <w:r>
+        <w:t>included</w:t>
+      </w:r>
+      <w:r>
+        <w:t xml:space="preserve"> in this paper </w:t>
+      </w:r>
+      <w:r>
+        <w:t>and</w:t>
+      </w:r>
+      <w:r>
+        <w:t xml:space="preserve"> </w:t>
+      </w:r>
+      <w:r>
+        <w:t>used to complemen</w:t>
+      </w:r>
+      <w:r>
+        <w:t xml:space="preserve">t </w:t>
+      </w:r>
+      <w:r>
+        <w:t>the qualitative interview data.</w:t>
       </w:r>
     </w:p>
     <w:p>
       <w:pPr>
         <w:pStyle w:val="Paragraph"/>
       </w:pPr>
-      <w:r>
-        <w:t xml:space="preserve">The results of our experiment indicate that showing people how long they switch on average reduces the duration of switches and can improve people’s task performance. The work makes a contribution to our understanding of switching behaviour for routine data entry tasks to distracting, but task-relevant, applications such as email. Our results also suggest ways in which </w:t>
-      </w:r>
-      <w:r>
-        <w:t xml:space="preserve">tendencies </w:t>
-      </w:r>
-      <w:r>
-        <w:t xml:space="preserve">to </w:t>
-      </w:r>
-      <w:r>
-        <w:t>attend to distractions</w:t>
-      </w:r>
-      <w:r>
-        <w:t xml:space="preserve"> might be </w:t>
-      </w:r>
-      <w:r>
-        <w:t>mitigated</w:t>
-      </w:r>
-      <w:r>
-        <w:t>, and can provide a useful pointer for the design of productivity interventions to improve focus.</w:t>
-      </w:r>
-      <w:r>
-        <w:t xml:space="preserve"> </w:t>
-      </w:r>
-      <w:r>
-        <w:t xml:space="preserve">In </w:t>
-      </w:r>
-      <w:r>
-        <w:t>the current</w:t>
-      </w:r>
-      <w:r>
-        <w:t xml:space="preserve"> study, an experimental task was used in order to measure task performance. We plan on running a follow-up study with participants doing their own data entry work, to </w:t>
-      </w:r>
-      <w:r>
-        <w:t>evaluate</w:t>
-      </w:r>
-      <w:r>
-        <w:t xml:space="preserve"> whether the </w:t>
-      </w:r>
-      <w:r>
-        <w:t xml:space="preserve">positive </w:t>
-      </w:r>
-      <w:r>
-        <w:t xml:space="preserve">effect of time feedback on people’s switching behaviour can extend to naturalistic tasks. </w:t>
-      </w:r>
     </w:p>
     <w:p>
       <w:pPr>
         <w:pStyle w:val="Paragraph"/>
-      </w:pPr>
+        <w:keepNext/>
+        <w:jc w:val="center"/>
+      </w:pPr>
+      <w:r>
+        <w:rPr>
+          <w:noProof/>
+          <w:lang w:eastAsia="en-GB"/>
+        </w:rPr>
+        <w:drawing>
+          <wp:inline distT="0" distB="0" distL="0" distR="0" wp14:anchorId="7179F760" wp14:editId="20031524">
+            <wp:extent cx="5727700" cy="2063115"/>
+            <wp:effectExtent l="0" t="0" r="12700" b="0"/>
+            <wp:docPr id="16" name="Picture 16"/>
+            <wp:cNvGraphicFramePr>
+              <a:graphicFrameLocks xmlns:a="http://schemas.openxmlformats.org/drawingml/2006/main" noChangeAspect="1"/>
+            </wp:cNvGraphicFramePr>
+            <a:graphic xmlns:a="http://schemas.openxmlformats.org/drawingml/2006/main">
+              <a:graphicData uri="http://schemas.openxmlformats.org/drawingml/2006/picture">
+                <pic:pic xmlns:pic="http://schemas.openxmlformats.org/drawingml/2006/picture">
+                  <pic:nvPicPr>
+                    <pic:cNvPr id="16" name="Study7_tasksteps.pdf"/>
+                    <pic:cNvPicPr/>
+                  </pic:nvPicPr>
+                  <pic:blipFill>
+                    <a:blip r:embed="rId12">
+                      <a:extLst>
+                        <a:ext uri="{28A0092B-C50C-407E-A947-70E740481C1C}">
+                          <a14:useLocalDpi xmlns:a14="http://schemas.microsoft.com/office/drawing/2010/main" val="0"/>
+                        </a:ext>
+                      </a:extLst>
+                    </a:blip>
+                    <a:stretch>
+                      <a:fillRect/>
+                    </a:stretch>
+                  </pic:blipFill>
+                  <pic:spPr>
+                    <a:xfrm>
+                      <a:off x="0" y="0"/>
+                      <a:ext cx="5727700" cy="2063115"/>
+                    </a:xfrm>
+                    <a:prstGeom prst="rect">
+                      <a:avLst/>
+                    </a:prstGeom>
+                  </pic:spPr>
+                </pic:pic>
+              </a:graphicData>
+            </a:graphic>
+          </wp:inline>
+        </w:drawing>
+      </w:r>
+    </w:p>
+    <w:p>
+      <w:pPr>
+        <w:pStyle w:val="Caption"/>
+      </w:pPr>
+      <w:r>
+        <w:t xml:space="preserve">Figure </w:t>
+      </w:r>
+      <w:r>
+        <w:fldChar w:fldCharType="begin"/>
+      </w:r>
+      <w:r>
+        <w:instrText xml:space="preserve"> SEQ Figure \* ARABIC </w:instrText>
+      </w:r>
+      <w:r>
+        <w:fldChar w:fldCharType="separate"/>
+      </w:r>
+      <w:r>
+        <w:rPr>
+          <w:noProof/>
+        </w:rPr>
+        <w:t>7</w:t>
+      </w:r>
+      <w:r>
+        <w:rPr>
+          <w:noProof/>
+        </w:rPr>
+        <w:fldChar w:fldCharType="end"/>
+      </w:r>
+      <w:r>
+        <w:t>. Participants selected a web page to focus on by clicking on the extension icon</w:t>
+      </w:r>
+      <w:r>
+        <w:t xml:space="preserve"> in their browser</w:t>
+      </w:r>
+      <w:r>
+        <w:t>, after which a popup appeared saying this is now the main task page</w:t>
+      </w:r>
+      <w:r>
+        <w:t xml:space="preserve">. Every time the participant switched to another window, </w:t>
+      </w:r>
+      <w:r>
+        <w:t xml:space="preserve">application or document, </w:t>
+      </w:r>
+      <w:r>
+        <w:t>a browser</w:t>
+      </w:r>
+      <w:r>
+        <w:t xml:space="preserve"> notification </w:t>
+      </w:r>
+      <w:r>
+        <w:t>showed</w:t>
+      </w:r>
+      <w:r>
+        <w:t xml:space="preserve"> how long on average they switch away from this page.</w:t>
+      </w:r>
+    </w:p>
+    <w:p>
+      <w:pPr>
+        <w:pStyle w:val="Heading3"/>
+      </w:pPr>
+      <w:r>
+        <w:t>Procedure</w:t>
+      </w:r>
+    </w:p>
+    <w:p>
+      <w:pPr>
+        <w:pStyle w:val="Paragraph"/>
+      </w:pPr>
+      <w:r>
+        <w:t xml:space="preserve">Participants who expressed interest </w:t>
+      </w:r>
+      <w:r>
+        <w:t xml:space="preserve">to take part in the study </w:t>
+      </w:r>
+      <w:r>
+        <w:t>were sent an information sheet</w:t>
+      </w:r>
+      <w:r>
+        <w:t xml:space="preserve"> describing the full study details</w:t>
+      </w:r>
+      <w:r>
+        <w:t xml:space="preserve"> and consent form to read and sign. </w:t>
+      </w:r>
+      <w:r>
+        <w:t>After signing the consent form, they were sent</w:t>
+      </w:r>
+      <w:r>
+        <w:t xml:space="preserve"> instructions to download and install the extension</w:t>
+      </w:r>
+      <w:r>
+        <w:t xml:space="preserve"> and ManicTime</w:t>
+      </w:r>
+      <w:r>
+        <w:t>, and</w:t>
+      </w:r>
+      <w:r>
+        <w:t xml:space="preserve"> an </w:t>
+      </w:r>
+      <w:r>
+        <w:t>interview was scheduled</w:t>
+      </w:r>
+      <w:r>
+        <w:t xml:space="preserve"> after two weeks of using the tools</w:t>
+      </w:r>
+      <w:r>
+        <w:t xml:space="preserve">. </w:t>
+      </w:r>
+      <w:r>
+        <w:t xml:space="preserve">Participants were free </w:t>
+      </w:r>
+      <w:r>
+        <w:t xml:space="preserve">to choose </w:t>
+      </w:r>
+      <w:r>
+        <w:t xml:space="preserve">when and </w:t>
+      </w:r>
+      <w:r>
+        <w:t>how often to</w:t>
+      </w:r>
+      <w:r>
+        <w:t xml:space="preserve"> use the extension, but were </w:t>
+      </w:r>
+      <w:r>
+        <w:t>instructe</w:t>
+      </w:r>
+      <w:r>
+        <w:t>d</w:t>
+      </w:r>
+      <w:r>
+        <w:t xml:space="preserve"> to use it at least once </w:t>
+      </w:r>
+      <w:r>
+        <w:t xml:space="preserve">a week during a data entry </w:t>
+      </w:r>
+      <w:r>
+        <w:t>task.</w:t>
+      </w:r>
+      <w:r>
+        <w:t xml:space="preserve"> </w:t>
+      </w:r>
+      <w:r>
+        <w:rPr>
+          <w:bCs/>
+        </w:rPr>
+        <w:t>Participants</w:t>
+      </w:r>
+      <w:r>
+        <w:t xml:space="preserve"> </w:t>
+      </w:r>
+      <w:r>
+        <w:t xml:space="preserve">had </w:t>
+      </w:r>
+      <w:r>
+        <w:t xml:space="preserve">the option to pause or stop </w:t>
+      </w:r>
+      <w:r>
+        <w:t>ManicTime</w:t>
+      </w:r>
+      <w:r>
+        <w:t xml:space="preserve"> from running </w:t>
+      </w:r>
+      <w:r>
+        <w:t>if they did not wish their computer activity to be recorded</w:t>
+      </w:r>
+      <w:r>
+        <w:t xml:space="preserve"> </w:t>
+      </w:r>
+      <w:r>
+        <w:t>at any time</w:t>
+      </w:r>
+      <w:r>
+        <w:t>, but</w:t>
+      </w:r>
+      <w:r>
+        <w:t xml:space="preserve"> were asked</w:t>
+      </w:r>
+      <w:r>
+        <w:t xml:space="preserve"> to </w:t>
+      </w:r>
+      <w:r>
+        <w:t>have</w:t>
+      </w:r>
+      <w:r>
+        <w:t xml:space="preserve"> it running </w:t>
+      </w:r>
+      <w:r>
+        <w:t xml:space="preserve">at least once a week during a data </w:t>
+      </w:r>
+      <w:r>
+        <w:t xml:space="preserve">entry task. </w:t>
+      </w:r>
+    </w:p>
+    <w:p>
+      <w:pPr>
+        <w:pStyle w:val="Paragraph"/>
+      </w:pPr>
+      <w:r>
+        <w:t xml:space="preserve">After two weeks of using the tool, </w:t>
+      </w:r>
+      <w:r>
+        <w:t>participants</w:t>
+      </w:r>
+      <w:r>
+        <w:t xml:space="preserve"> </w:t>
+      </w:r>
+      <w:r>
+        <w:t>were</w:t>
+      </w:r>
+      <w:r>
+        <w:t xml:space="preserve"> interviewed</w:t>
+      </w:r>
+      <w:r>
+        <w:t xml:space="preserve"> at either the participant’s or the interviewer’s office</w:t>
+      </w:r>
+      <w:r>
+        <w:t xml:space="preserve">. </w:t>
+      </w:r>
+      <w:r>
+        <w:t xml:space="preserve">The semi-structured interviews were structured around the following themes: </w:t>
+      </w:r>
+      <w:r>
+        <w:t xml:space="preserve">how </w:t>
+      </w:r>
+      <w:r>
+        <w:t>participants</w:t>
+      </w:r>
+      <w:r>
+        <w:t xml:space="preserve"> currently manage </w:t>
+      </w:r>
+      <w:r>
+        <w:t>interruptions, tasks, time and information</w:t>
+      </w:r>
+      <w:r>
+        <w:t xml:space="preserve">, </w:t>
+      </w:r>
+      <w:r>
+        <w:t xml:space="preserve">the context of using the </w:t>
+      </w:r>
+      <w:r>
+        <w:t>extension</w:t>
+      </w:r>
+      <w:r>
+        <w:t xml:space="preserve">, </w:t>
+      </w:r>
+      <w:r>
+        <w:t>the usefulness of the information provide</w:t>
+      </w:r>
+      <w:r>
+        <w:t>d</w:t>
+      </w:r>
+      <w:r>
+        <w:t xml:space="preserve"> by the extension and ManicTime, </w:t>
+      </w:r>
+      <w:r>
+        <w:t xml:space="preserve">and whether they made </w:t>
+      </w:r>
+      <w:r>
+        <w:t>any changes o</w:t>
+      </w:r>
+      <w:r>
+        <w:t xml:space="preserve">n how they </w:t>
+      </w:r>
+      <w:r>
+        <w:t xml:space="preserve">managed their </w:t>
+      </w:r>
+      <w:r>
+        <w:t>work</w:t>
+      </w:r>
+      <w:r>
+        <w:t xml:space="preserve">. </w:t>
+      </w:r>
+      <w:r>
+        <w:t xml:space="preserve">Participants who did not install ManicTime were presented with screenshots during the interview, and discussed </w:t>
+      </w:r>
+      <w:r>
+        <w:t xml:space="preserve">the usefulness of this type of information compared to the time information of the extension. </w:t>
+      </w:r>
+      <w:r>
+        <w:t>Participants</w:t>
+      </w:r>
+      <w:r>
+        <w:t xml:space="preserve"> were asked to share their ManicT</w:t>
+      </w:r>
+      <w:r>
+        <w:t>ime data</w:t>
+      </w:r>
+      <w:r>
+        <w:t xml:space="preserve"> for further analy</w:t>
+      </w:r>
+      <w:r>
+        <w:t xml:space="preserve">sis. </w:t>
+      </w:r>
+      <w:r>
+        <w:t>They</w:t>
+      </w:r>
+      <w:r>
+        <w:t xml:space="preserve"> were offered guidance and assistance on deleting or adapting any </w:t>
+      </w:r>
+      <w:r>
+        <w:t>sensitive or confidential information</w:t>
+      </w:r>
+      <w:r>
+        <w:t xml:space="preserve"> in their data</w:t>
+      </w:r>
+      <w:r>
+        <w:t xml:space="preserve">, such as application and website names. </w:t>
+      </w:r>
+      <w:r>
+        <w:t>An interview</w:t>
+      </w:r>
+      <w:r>
+        <w:t xml:space="preserve"> lasted about </w:t>
+      </w:r>
+      <w:r>
+        <w:t>60</w:t>
+      </w:r>
+      <w:r>
+        <w:t xml:space="preserve"> minutes and </w:t>
+      </w:r>
+      <w:r>
+        <w:t>was</w:t>
+      </w:r>
+      <w:r>
+        <w:t xml:space="preserve"> audio recorded. </w:t>
+      </w:r>
     </w:p>
     <w:p>
       <w:pPr>
         <w:pStyle w:val="Heading1"/>
       </w:pPr>
       <w:r>
-        <w:t>STUDY 2</w:t>
+        <w:t>findings and discussion</w:t>
+      </w:r>
+    </w:p>
+    <w:p>
+      <w:pPr>
+        <w:pStyle w:val="Paragraph"/>
+      </w:pPr>
+      <w:r>
+        <w:t xml:space="preserve">Interviews were transcribed verbatim, and a thematic analysis was used to analyse the interviews. We found that participants gained some insights to change their behaviour based on the </w:t>
+      </w:r>
+      <w:r>
+        <w:t>information</w:t>
+      </w:r>
+      <w:r>
+        <w:t xml:space="preserve"> they received from the extension. </w:t>
+      </w:r>
+      <w:r>
+        <w:t xml:space="preserve">We first </w:t>
+      </w:r>
+      <w:r>
+        <w:t xml:space="preserve">briefly </w:t>
+      </w:r>
+      <w:r>
+        <w:t>describe people’s switching behaviour</w:t>
+      </w:r>
+      <w:r>
+        <w:t xml:space="preserve"> as </w:t>
+      </w:r>
+      <w:r>
+        <w:t>shown by the ManicTime data</w:t>
+      </w:r>
+      <w:r>
+        <w:t xml:space="preserve">. </w:t>
+      </w:r>
+      <w:r>
+        <w:t xml:space="preserve">We </w:t>
+      </w:r>
+      <w:r>
+        <w:t xml:space="preserve">then </w:t>
+      </w:r>
+      <w:r>
+        <w:t>discuss the usefulness of time feedback to manage interruptions around the following themes:</w:t>
+      </w:r>
+      <w:r>
+        <w:t xml:space="preserve"> </w:t>
+      </w:r>
+      <w:r>
+        <w:t xml:space="preserve">awareness and change of behaviour, </w:t>
+      </w:r>
+      <w:r>
+        <w:t xml:space="preserve">the type of interruptions, the </w:t>
+      </w:r>
+      <w:r>
+        <w:t>effort to record and use data</w:t>
+      </w:r>
+      <w:r>
+        <w:t xml:space="preserve">, </w:t>
+      </w:r>
+      <w:r>
+        <w:t xml:space="preserve">setting goals, and </w:t>
+      </w:r>
+      <w:r>
+        <w:t>the work environment</w:t>
+      </w:r>
+      <w:r>
+        <w:t>.</w:t>
       </w:r>
     </w:p>
     <w:p>
@@ -4440,1495 +5422,641 @@
         <w:pStyle w:val="Heading2"/>
       </w:pPr>
       <w:r>
-        <w:t>Introduction</w:t>
+        <w:t xml:space="preserve">Switching </w:t>
+      </w:r>
+      <w:r>
+        <w:t>behavio</w:t>
+      </w:r>
+      <w:r>
+        <w:t>u</w:t>
+      </w:r>
+      <w:r>
+        <w:t>r</w:t>
       </w:r>
     </w:p>
     <w:p>
       <w:pPr>
         <w:pStyle w:val="Paragraph"/>
-      </w:pPr>
-      <w:r>
-        <w:t xml:space="preserve">The findings of Study 1 indicated that showing participants how long they go away for on average reduced the duration of interruptions, and made people more accurate and faster in completing a routine data entry task. However, the study used an experimental and artificial task. The focus of the study was on measuring the effect of time feedback on interruption durations and </w:t>
-      </w:r>
-      <w:r>
-        <w:t xml:space="preserve">task </w:t>
-      </w:r>
-      <w:r>
-        <w:t>performance, but it did not look at people’s experience in using the tool.</w:t>
-      </w:r>
-      <w:r>
-        <w:t xml:space="preserve"> </w:t>
-      </w:r>
-      <w:r>
-        <w:t xml:space="preserve">Study 2 therefore aimed to investigate </w:t>
-      </w:r>
-      <w:r>
-        <w:t>the applicability and use</w:t>
-      </w:r>
-      <w:r>
-        <w:t xml:space="preserve"> </w:t>
-      </w:r>
-      <w:r>
-        <w:t xml:space="preserve">of </w:t>
-      </w:r>
-      <w:r>
-        <w:t>the notification for people’s own data entry work. Nine office workers were asked to install and use a browser extension which</w:t>
-      </w:r>
-      <w:r>
-        <w:t>, through a notification,</w:t>
-      </w:r>
-      <w:r>
-        <w:t xml:space="preserve"> </w:t>
-      </w:r>
-      <w:r>
-        <w:t>showed</w:t>
-      </w:r>
-      <w:r>
-        <w:t xml:space="preserve"> how long on average th</w:t>
-      </w:r>
-      <w:r>
-        <w:t xml:space="preserve">ey switch away from </w:t>
-      </w:r>
-      <w:r>
-        <w:t>a</w:t>
-      </w:r>
-      <w:r>
-        <w:t xml:space="preserve"> </w:t>
-      </w:r>
-      <w:r>
-        <w:t xml:space="preserve">specific </w:t>
-      </w:r>
-      <w:r>
-        <w:t xml:space="preserve">task. After two weeks, they </w:t>
-      </w:r>
-      <w:r>
-        <w:t xml:space="preserve">were interviewed on their experience in using the tool. The interviews aimed to explore if and how the extension could help people in managing interruptions, and being more focused on their work. </w:t>
-      </w:r>
-    </w:p>
-    <w:p>
-      <w:pPr>
-        <w:pStyle w:val="Heading2"/>
-      </w:pPr>
-      <w:r>
-        <w:t>Method</w:t>
-      </w:r>
-    </w:p>
-    <w:p>
-      <w:pPr>
-        <w:pStyle w:val="Heading3"/>
-      </w:pPr>
-      <w:r>
-        <w:t>Participants</w:t>
+        <w:rPr>
+          <w:lang w:val="en-US"/>
+        </w:rPr>
+      </w:pPr>
+      <w:r>
+        <w:rPr>
+          <w:color w:val="2E74B5" w:themeColor="accent5" w:themeShade="BF"/>
+          <w:lang w:val="en-US"/>
+        </w:rPr>
+        <w:fldChar w:fldCharType="begin"/>
+      </w:r>
+      <w:r>
+        <w:rPr>
+          <w:color w:val="2E74B5" w:themeColor="accent5" w:themeShade="BF"/>
+          <w:lang w:val="en-US"/>
+        </w:rPr>
+        <w:instrText xml:space="preserve"> REF _Ref503272422 \h </w:instrText>
+      </w:r>
+      <w:r>
+        <w:rPr>
+          <w:color w:val="2E74B5" w:themeColor="accent5" w:themeShade="BF"/>
+          <w:lang w:val="en-US"/>
+        </w:rPr>
+      </w:r>
+      <w:r>
+        <w:rPr>
+          <w:color w:val="2E74B5" w:themeColor="accent5" w:themeShade="BF"/>
+          <w:lang w:val="en-US"/>
+        </w:rPr>
+        <w:fldChar w:fldCharType="separate"/>
+      </w:r>
+      <w:r>
+        <w:rPr>
+          <w:color w:val="2E74B5" w:themeColor="accent5" w:themeShade="BF"/>
+        </w:rPr>
+        <w:t xml:space="preserve">Table </w:t>
+      </w:r>
+      <w:r>
+        <w:rPr>
+          <w:noProof/>
+          <w:color w:val="2E74B5" w:themeColor="accent5" w:themeShade="BF"/>
+        </w:rPr>
+        <w:t>1</w:t>
+      </w:r>
+      <w:r>
+        <w:rPr>
+          <w:color w:val="2E74B5" w:themeColor="accent5" w:themeShade="BF"/>
+          <w:lang w:val="en-US"/>
+        </w:rPr>
+        <w:fldChar w:fldCharType="end"/>
+      </w:r>
+      <w:r>
+        <w:rPr>
+          <w:color w:val="2E74B5" w:themeColor="accent5" w:themeShade="BF"/>
+          <w:lang w:val="en-US"/>
+        </w:rPr>
+        <w:t xml:space="preserve"> </w:t>
+      </w:r>
+      <w:r>
+        <w:rPr>
+          <w:lang w:val="en-US"/>
+        </w:rPr>
+        <w:t>summarises</w:t>
+      </w:r>
+      <w:r>
+        <w:rPr>
+          <w:lang w:val="en-US"/>
+        </w:rPr>
+        <w:t xml:space="preserve"> the </w:t>
+      </w:r>
+      <w:r>
+        <w:rPr>
+          <w:lang w:val="en-US"/>
+        </w:rPr>
+        <w:t xml:space="preserve">average number and duration of </w:t>
+      </w:r>
+      <w:r>
+        <w:rPr>
+          <w:lang w:val="en-US"/>
+        </w:rPr>
+        <w:t xml:space="preserve">focus on a </w:t>
+      </w:r>
+      <w:r>
+        <w:rPr>
+          <w:lang w:val="en-US"/>
+        </w:rPr>
+        <w:t xml:space="preserve">computer </w:t>
+      </w:r>
+      <w:r>
+        <w:rPr>
+          <w:lang w:val="en-US"/>
+        </w:rPr>
+        <w:t xml:space="preserve">window screen for the four participants </w:t>
+      </w:r>
+      <w:r>
+        <w:rPr>
+          <w:lang w:val="en-US"/>
+        </w:rPr>
+        <w:t>of which we were able to gather ManicTime</w:t>
+      </w:r>
+      <w:r>
+        <w:rPr>
+          <w:lang w:val="en-US"/>
+        </w:rPr>
+        <w:t xml:space="preserve"> data</w:t>
+      </w:r>
+      <w:r>
+        <w:rPr>
+          <w:lang w:val="en-US"/>
+        </w:rPr>
+        <w:t xml:space="preserve">. </w:t>
+      </w:r>
+      <w:r>
+        <w:rPr>
+          <w:lang w:val="en-US"/>
+        </w:rPr>
+        <w:t>The me</w:t>
+      </w:r>
+      <w:r>
+        <w:rPr>
+          <w:lang w:val="en-US"/>
+        </w:rPr>
+        <w:t>an duration of focus is about 34</w:t>
+      </w:r>
+      <w:r>
+        <w:rPr>
+          <w:lang w:val="en-US"/>
+        </w:rPr>
+        <w:t xml:space="preserve"> seconds, </w:t>
+      </w:r>
+      <w:r>
+        <w:rPr>
+          <w:lang w:val="en-US"/>
+        </w:rPr>
+        <w:t>with the longest</w:t>
+      </w:r>
+      <w:r>
+        <w:rPr>
+          <w:lang w:val="en-US"/>
+        </w:rPr>
+        <w:t xml:space="preserve"> focus </w:t>
+      </w:r>
+      <w:r>
+        <w:rPr>
+          <w:lang w:val="en-US"/>
+        </w:rPr>
+        <w:t>being</w:t>
+      </w:r>
+      <w:r>
+        <w:rPr>
+          <w:lang w:val="en-US"/>
+        </w:rPr>
+        <w:t xml:space="preserve"> </w:t>
+      </w:r>
+      <w:r>
+        <w:rPr>
+          <w:lang w:val="en-US"/>
+        </w:rPr>
+        <w:t xml:space="preserve">48 minutes (2893 seconds). </w:t>
+      </w:r>
+      <w:r>
+        <w:rPr>
+          <w:lang w:val="en-US"/>
+        </w:rPr>
+        <w:t>Participants’</w:t>
+      </w:r>
+      <w:r>
+        <w:rPr>
+          <w:lang w:val="en-US"/>
+        </w:rPr>
+        <w:t xml:space="preserve"> work</w:t>
+      </w:r>
+      <w:r>
+        <w:rPr>
+          <w:lang w:val="en-US"/>
+        </w:rPr>
+        <w:t>ing hours differed</w:t>
+      </w:r>
+      <w:r>
+        <w:rPr>
+          <w:lang w:val="en-US"/>
+        </w:rPr>
+        <w:t xml:space="preserve"> slightly</w:t>
+      </w:r>
+      <w:r>
+        <w:rPr>
+          <w:lang w:val="en-US"/>
+        </w:rPr>
+        <w:t xml:space="preserve">, but </w:t>
+      </w:r>
+      <w:r>
+        <w:rPr>
+          <w:lang w:val="en-US"/>
+        </w:rPr>
+        <w:t>all participants worked at least ten hours per day during the stu</w:t>
+      </w:r>
+      <w:r>
+        <w:rPr>
+          <w:lang w:val="en-US"/>
+        </w:rPr>
+        <w:t>dy. To make the data comparable</w:t>
+      </w:r>
+      <w:r>
+        <w:rPr>
+          <w:lang w:val="en-US"/>
+        </w:rPr>
+        <w:t xml:space="preserve"> between participants, we only considered data between 9am and 7pm, during which all participants </w:t>
+      </w:r>
+      <w:r>
+        <w:rPr>
+          <w:lang w:val="en-US"/>
+        </w:rPr>
+        <w:t>were at work</w:t>
+      </w:r>
+      <w:r>
+        <w:rPr>
+          <w:lang w:val="en-US"/>
+        </w:rPr>
+        <w:t xml:space="preserve">. </w:t>
+      </w:r>
+      <w:r>
+        <w:rPr>
+          <w:lang w:val="en-US"/>
+        </w:rPr>
+        <w:t xml:space="preserve">On average, participants made </w:t>
+      </w:r>
+      <w:r>
+        <w:rPr>
+          <w:lang w:val="en-US"/>
+        </w:rPr>
+        <w:t>8</w:t>
+      </w:r>
+      <w:r>
+        <w:rPr>
+          <w:lang w:val="en-US"/>
+        </w:rPr>
+        <w:t>30</w:t>
+      </w:r>
+      <w:r>
+        <w:rPr>
+          <w:lang w:val="en-US"/>
+        </w:rPr>
+        <w:t xml:space="preserve"> computer window switches </w:t>
+      </w:r>
+      <w:r>
+        <w:rPr>
+          <w:lang w:val="en-US"/>
+        </w:rPr>
+        <w:t>per working</w:t>
+      </w:r>
+      <w:r>
+        <w:rPr>
+          <w:lang w:val="en-US"/>
+        </w:rPr>
+        <w:t xml:space="preserve"> day.</w:t>
+      </w:r>
+      <w:r>
+        <w:rPr>
+          <w:lang w:val="en-US"/>
+        </w:rPr>
+        <w:t xml:space="preserve"> </w:t>
+      </w:r>
+      <w:r>
+        <w:rPr>
+          <w:lang w:val="en-US"/>
+        </w:rPr>
+        <w:t xml:space="preserve">The distribution of window focus durations is plotted in </w:t>
+      </w:r>
+      <w:r>
+        <w:rPr>
+          <w:color w:val="2F5496" w:themeColor="accent1" w:themeShade="BF"/>
+          <w:lang w:val="en-US"/>
+        </w:rPr>
+        <w:fldChar w:fldCharType="begin"/>
+      </w:r>
+      <w:r>
+        <w:rPr>
+          <w:color w:val="2F5496" w:themeColor="accent1" w:themeShade="BF"/>
+          <w:lang w:val="en-US"/>
+        </w:rPr>
+        <w:instrText xml:space="preserve"> REF _Ref503272305 \h </w:instrText>
+      </w:r>
+      <w:r>
+        <w:rPr>
+          <w:color w:val="2F5496" w:themeColor="accent1" w:themeShade="BF"/>
+          <w:lang w:val="en-US"/>
+        </w:rPr>
+      </w:r>
+      <w:r>
+        <w:rPr>
+          <w:color w:val="2F5496" w:themeColor="accent1" w:themeShade="BF"/>
+          <w:lang w:val="en-US"/>
+        </w:rPr>
+        <w:fldChar w:fldCharType="separate"/>
+      </w:r>
+      <w:r>
+        <w:t xml:space="preserve">Figure </w:t>
+      </w:r>
+      <w:r>
+        <w:rPr>
+          <w:noProof/>
+        </w:rPr>
+        <w:t>1</w:t>
+      </w:r>
+      <w:r>
+        <w:rPr>
+          <w:color w:val="2F5496" w:themeColor="accent1" w:themeShade="BF"/>
+          <w:lang w:val="en-US"/>
+        </w:rPr>
+        <w:fldChar w:fldCharType="end"/>
+      </w:r>
+      <w:r>
+        <w:rPr>
+          <w:lang w:val="en-US"/>
+        </w:rPr>
+        <w:t>, illustrating that participants were rarely focused on a window for more than a minute.</w:t>
+      </w:r>
+      <w:r>
+        <w:rPr>
+          <w:lang w:val="en-US"/>
+        </w:rPr>
+        <w:t xml:space="preserve"> </w:t>
+      </w:r>
+      <w:r>
+        <w:rPr>
+          <w:lang w:val="en-US"/>
+        </w:rPr>
+        <w:t>Together with the interview findings, the</w:t>
+      </w:r>
+      <w:r>
+        <w:rPr>
+          <w:lang w:val="en-US"/>
+        </w:rPr>
+        <w:t xml:space="preserve"> data </w:t>
+      </w:r>
+      <w:r>
+        <w:rPr>
+          <w:lang w:val="en-US"/>
+        </w:rPr>
+        <w:t>shows</w:t>
+      </w:r>
+      <w:r>
+        <w:rPr>
+          <w:lang w:val="en-US"/>
+        </w:rPr>
+        <w:t xml:space="preserve"> that participants’ work was </w:t>
+      </w:r>
+      <w:r>
+        <w:rPr>
+          <w:lang w:val="en-US"/>
+        </w:rPr>
+        <w:t>characteris</w:t>
+      </w:r>
+      <w:r>
+        <w:rPr>
+          <w:lang w:val="en-US"/>
+        </w:rPr>
+        <w:t>ed by short durations of focus and frequent win</w:t>
+      </w:r>
+      <w:r>
+        <w:rPr>
+          <w:lang w:val="en-US"/>
+        </w:rPr>
+        <w:t>dow switches</w:t>
+      </w:r>
+      <w:r>
+        <w:rPr>
+          <w:lang w:val="en-US"/>
+        </w:rPr>
+        <w:t>.</w:t>
+      </w:r>
+      <w:r>
+        <w:rPr>
+          <w:lang w:val="en-US"/>
+        </w:rPr>
+        <w:t xml:space="preserve"> </w:t>
+      </w:r>
+      <w:r>
+        <w:rPr>
+          <w:color w:val="2E74B5" w:themeColor="accent5" w:themeShade="BF"/>
+        </w:rPr>
+        <w:fldChar w:fldCharType="begin"/>
+      </w:r>
+      <w:r>
+        <w:rPr>
+          <w:color w:val="2E74B5" w:themeColor="accent5" w:themeShade="BF"/>
+        </w:rPr>
+        <w:instrText xml:space="preserve"> REF _Ref510885223 \h </w:instrText>
+      </w:r>
+      <w:r>
+        <w:rPr>
+          <w:color w:val="2E74B5" w:themeColor="accent5" w:themeShade="BF"/>
+        </w:rPr>
+        <w:instrText xml:space="preserve"> \* MERGEFORMAT </w:instrText>
+      </w:r>
+      <w:r>
+        <w:rPr>
+          <w:color w:val="2E74B5" w:themeColor="accent5" w:themeShade="BF"/>
+        </w:rPr>
+      </w:r>
+      <w:r>
+        <w:rPr>
+          <w:color w:val="2E74B5" w:themeColor="accent5" w:themeShade="BF"/>
+        </w:rPr>
+        <w:fldChar w:fldCharType="separate"/>
+      </w:r>
+      <w:r>
+        <w:rPr>
+          <w:color w:val="2E74B5" w:themeColor="accent5" w:themeShade="BF"/>
+        </w:rPr>
+        <w:t>Figure</w:t>
+      </w:r>
+      <w:r>
+        <w:rPr>
+          <w:color w:val="2E74B5" w:themeColor="accent5" w:themeShade="BF"/>
+        </w:rPr>
+        <w:t>s</w:t>
+      </w:r>
+      <w:r>
+        <w:rPr>
+          <w:color w:val="2E74B5" w:themeColor="accent5" w:themeShade="BF"/>
+        </w:rPr>
+        <w:t xml:space="preserve"> 2</w:t>
+      </w:r>
+      <w:r>
+        <w:rPr>
+          <w:color w:val="2E74B5" w:themeColor="accent5" w:themeShade="BF"/>
+        </w:rPr>
+        <w:fldChar w:fldCharType="end"/>
+      </w:r>
+      <w:r>
+        <w:rPr>
+          <w:color w:val="2E74B5" w:themeColor="accent5" w:themeShade="BF"/>
+        </w:rPr>
+        <w:fldChar w:fldCharType="begin"/>
+      </w:r>
+      <w:r>
+        <w:rPr>
+          <w:color w:val="2E74B5" w:themeColor="accent5" w:themeShade="BF"/>
+        </w:rPr>
+        <w:instrText xml:space="preserve"> REF _Ref510885232 \h </w:instrText>
+      </w:r>
+      <w:r>
+        <w:rPr>
+          <w:color w:val="2E74B5" w:themeColor="accent5" w:themeShade="BF"/>
+        </w:rPr>
+        <w:instrText xml:space="preserve"> \* MERGEFORMAT </w:instrText>
+      </w:r>
+      <w:r>
+        <w:rPr>
+          <w:color w:val="2E74B5" w:themeColor="accent5" w:themeShade="BF"/>
+        </w:rPr>
+      </w:r>
+      <w:r>
+        <w:rPr>
+          <w:color w:val="2E74B5" w:themeColor="accent5" w:themeShade="BF"/>
+        </w:rPr>
+        <w:fldChar w:fldCharType="separate"/>
+      </w:r>
+      <w:r>
+        <w:rPr>
+          <w:color w:val="2E74B5" w:themeColor="accent5" w:themeShade="BF"/>
+        </w:rPr>
+        <w:t xml:space="preserve"> and</w:t>
+      </w:r>
+      <w:r>
+        <w:rPr>
+          <w:color w:val="2E74B5" w:themeColor="accent5" w:themeShade="BF"/>
+        </w:rPr>
+        <w:t xml:space="preserve"> 3</w:t>
+      </w:r>
+      <w:r>
+        <w:rPr>
+          <w:color w:val="2E74B5" w:themeColor="accent5" w:themeShade="BF"/>
+        </w:rPr>
+        <w:fldChar w:fldCharType="end"/>
+      </w:r>
+      <w:r>
+        <w:rPr>
+          <w:color w:val="2E74B5" w:themeColor="accent5" w:themeShade="BF"/>
+        </w:rPr>
+        <w:t xml:space="preserve"> </w:t>
+      </w:r>
+      <w:r>
+        <w:t>s</w:t>
+      </w:r>
+      <w:r>
+        <w:rPr>
+          <w:lang w:val="en-US"/>
+        </w:rPr>
+        <w:t>h</w:t>
+      </w:r>
+      <w:r>
+        <w:rPr>
+          <w:lang w:val="en-US"/>
+        </w:rPr>
+        <w:t>ow</w:t>
+      </w:r>
+      <w:r>
+        <w:rPr>
+          <w:lang w:val="en-US"/>
+        </w:rPr>
+        <w:t xml:space="preserve"> the average </w:t>
+      </w:r>
+      <w:r>
+        <w:rPr>
+          <w:lang w:val="en-US"/>
+        </w:rPr>
+        <w:t xml:space="preserve">number of </w:t>
+      </w:r>
+      <w:r>
+        <w:rPr>
+          <w:lang w:val="en-US"/>
+        </w:rPr>
+        <w:t>daily</w:t>
+      </w:r>
+      <w:r>
+        <w:rPr>
+          <w:lang w:val="en-US"/>
+        </w:rPr>
+        <w:t xml:space="preserve"> window</w:t>
+      </w:r>
+      <w:r>
+        <w:rPr>
+          <w:lang w:val="en-US"/>
+        </w:rPr>
+        <w:t xml:space="preserve"> switches and </w:t>
+      </w:r>
+      <w:r>
+        <w:rPr>
+          <w:lang w:val="en-US"/>
+        </w:rPr>
+        <w:t xml:space="preserve">focus </w:t>
+      </w:r>
+      <w:r>
+        <w:rPr>
+          <w:lang w:val="en-US"/>
+        </w:rPr>
+        <w:t>durations over the ten days of the study.</w:t>
       </w:r>
     </w:p>
     <w:p>
       <w:pPr>
         <w:pStyle w:val="Paragraph"/>
-      </w:pPr>
-      <w:r>
-        <w:t xml:space="preserve">Nine participants (six female) took part in the study. </w:t>
-      </w:r>
-      <w:r>
-        <w:t xml:space="preserve">They were office workers at finance administration offices at a public university, and were invited to participate via emails sent to departmental mailing lists and via participants who had already taken part in the study. Participants worked in an open plan office, and seven participants occasionally worked from home. Participants’ work included administrative and supportive tasks, such as processing payments, and responding to queries by university staff and students. </w:t>
-      </w:r>
-      <w:r>
-        <w:t>The majority of participants’ work was carried out in a web browser, and revolved around a number of web-based data entry systems.</w:t>
-      </w:r>
-      <w:r>
-        <w:t xml:space="preserve"> None of the participants had used a </w:t>
-      </w:r>
-      <w:r>
-        <w:t xml:space="preserve">time </w:t>
-      </w:r>
-      <w:r>
-        <w:t>or</w:t>
-      </w:r>
-      <w:r>
-        <w:t xml:space="preserve"> task </w:t>
-      </w:r>
-      <w:r>
-        <w:t xml:space="preserve">management tool before. </w:t>
-      </w:r>
-      <w:r>
-        <w:t>Participants were reimbursed with a £20 Amazon voucher after completing the</w:t>
-      </w:r>
-      <w:r>
-        <w:t xml:space="preserve"> </w:t>
-      </w:r>
-      <w:r>
-        <w:t>study</w:t>
-      </w:r>
-      <w:r>
-        <w:t xml:space="preserve">. </w:t>
-      </w:r>
-    </w:p>
-    <w:p>
-      <w:pPr>
-        <w:pStyle w:val="Heading3"/>
-      </w:pPr>
-      <w:r>
-        <w:t>Materials</w:t>
+        <w:rPr>
+          <w:lang w:val="en-US"/>
+        </w:rPr>
+      </w:pPr>
+      <w:r>
+        <w:rPr>
+          <w:lang w:val="en-US"/>
+        </w:rPr>
+        <w:t>In addition to computer window switches, participants also made a smaller number of non-digital interruptions, for example when taking a break or attending a meeting</w:t>
+      </w:r>
+      <w:r>
+        <w:rPr>
+          <w:lang w:val="en-US"/>
+        </w:rPr>
+        <w:t xml:space="preserve"> (see Table 1)</w:t>
+      </w:r>
+      <w:r>
+        <w:rPr>
+          <w:lang w:val="en-US"/>
+        </w:rPr>
+        <w:t xml:space="preserve">. On average participants made </w:t>
+      </w:r>
+      <w:r>
+        <w:rPr>
+          <w:lang w:val="en-US"/>
+        </w:rPr>
+        <w:t>three</w:t>
+      </w:r>
+      <w:r>
+        <w:rPr>
+          <w:lang w:val="en-US"/>
+        </w:rPr>
+        <w:t xml:space="preserve"> daily non-digital interruptions which lasted about </w:t>
+      </w:r>
+      <w:r>
+        <w:rPr>
+          <w:lang w:val="en-US"/>
+        </w:rPr>
+        <w:t>2</w:t>
+      </w:r>
+      <w:r>
+        <w:rPr>
+          <w:lang w:val="en-US"/>
+        </w:rPr>
+        <w:t>9 minutes</w:t>
+      </w:r>
+      <w:r>
+        <w:rPr>
+          <w:lang w:val="en-US"/>
+        </w:rPr>
+        <w:t xml:space="preserve"> (</w:t>
+      </w:r>
+      <w:r>
+        <w:rPr>
+          <w:lang w:val="en-US"/>
+        </w:rPr>
+        <w:t>1741</w:t>
+      </w:r>
+      <w:r>
+        <w:rPr>
+          <w:lang w:val="en-US"/>
+        </w:rPr>
+        <w:t xml:space="preserve"> seconds). </w:t>
       </w:r>
     </w:p>
     <w:p>
       <w:pPr>
         <w:pStyle w:val="Paragraph"/>
-      </w:pPr>
-      <w:r>
-        <w:t>The notification was implemented as a Google Chr</w:t>
-      </w:r>
-      <w:r>
-        <w:t>ome extension, using HTML, JavaS</w:t>
-      </w:r>
-      <w:r>
-        <w:t xml:space="preserve">cript and CSS. </w:t>
-      </w:r>
-      <w:r>
-        <w:t>After</w:t>
-      </w:r>
-      <w:r>
-        <w:t xml:space="preserve"> installing the extension, an icon was permanently visible in </w:t>
-      </w:r>
-      <w:r>
-        <w:t>participants’</w:t>
-      </w:r>
-      <w:r>
-        <w:t xml:space="preserve"> browser (see Figure ). </w:t>
-      </w:r>
-      <w:r>
-        <w:t>T</w:t>
-      </w:r>
-      <w:r>
-        <w:t>o use the extension, partic</w:t>
-      </w:r>
-      <w:r>
-        <w:t xml:space="preserve">ipants had to navigate to </w:t>
-      </w:r>
-      <w:r>
-        <w:t>a web page</w:t>
-      </w:r>
-      <w:r>
-        <w:t xml:space="preserve"> in their </w:t>
-      </w:r>
-      <w:r>
-        <w:t xml:space="preserve">web </w:t>
-      </w:r>
-      <w:r>
-        <w:t xml:space="preserve">browser </w:t>
-      </w:r>
-      <w:r>
-        <w:t>that they wanted to focus on</w:t>
-      </w:r>
-      <w:r>
-        <w:t>,</w:t>
-      </w:r>
-      <w:r>
-        <w:t xml:space="preserve"> and click on the icon of the extension. </w:t>
-      </w:r>
-      <w:r>
-        <w:t xml:space="preserve">Upon clicking on the icon, a pop-up appeared saying that the current web page was now </w:t>
-      </w:r>
-      <w:r>
-        <w:t>‘</w:t>
-      </w:r>
-      <w:r>
-        <w:t>the main task page</w:t>
-      </w:r>
-      <w:r>
-        <w:t>’</w:t>
-      </w:r>
-      <w:r>
-        <w:t>, which indicated the start of a task session</w:t>
-      </w:r>
-      <w:r>
-        <w:t>. Every time participants switched away</w:t>
-      </w:r>
-      <w:r>
-        <w:t xml:space="preserve"> </w:t>
-      </w:r>
-      <w:r>
-        <w:t>during the session</w:t>
-      </w:r>
-      <w:r>
-        <w:t xml:space="preserve"> from this</w:t>
-      </w:r>
-      <w:r>
-        <w:t xml:space="preserve"> web</w:t>
-      </w:r>
-      <w:r>
-        <w:t xml:space="preserve"> page</w:t>
-      </w:r>
-      <w:r>
-        <w:t xml:space="preserve"> to another computer window</w:t>
-      </w:r>
-      <w:r>
-        <w:t xml:space="preserve">, </w:t>
-      </w:r>
-      <w:r>
-        <w:t>such as</w:t>
-      </w:r>
-      <w:r>
-        <w:t xml:space="preserve"> a different </w:t>
-      </w:r>
-      <w:r>
-        <w:t>browser</w:t>
-      </w:r>
-      <w:r>
-        <w:t xml:space="preserve"> </w:t>
-      </w:r>
-      <w:r>
-        <w:t>window</w:t>
-      </w:r>
-      <w:r>
-        <w:t xml:space="preserve">, </w:t>
-      </w:r>
-      <w:r>
-        <w:t xml:space="preserve">a </w:t>
-      </w:r>
-      <w:r>
-        <w:t xml:space="preserve">document or </w:t>
-      </w:r>
-      <w:r>
-        <w:t xml:space="preserve">an </w:t>
-      </w:r>
-      <w:r>
-        <w:t xml:space="preserve">application, </w:t>
-      </w:r>
-      <w:r>
-        <w:t xml:space="preserve">they received a notification indicating how long </w:t>
-      </w:r>
-      <w:r>
-        <w:t xml:space="preserve">on average they go away for when switching away from </w:t>
-      </w:r>
-      <w:r>
-        <w:t>the main task</w:t>
-      </w:r>
-      <w:r>
-        <w:t xml:space="preserve"> page</w:t>
-      </w:r>
-      <w:r>
-        <w:t xml:space="preserve">. </w:t>
-      </w:r>
-      <w:r>
-        <w:t xml:space="preserve">If participants switched away from a page for the first time, the notification showed a message that no </w:t>
-      </w:r>
-      <w:r>
-        <w:t>switching</w:t>
-      </w:r>
-      <w:r>
-        <w:t xml:space="preserve"> data was available yet. </w:t>
-      </w:r>
-      <w:r>
-        <w:t xml:space="preserve">To calculate the average </w:t>
-      </w:r>
-      <w:r>
-        <w:t xml:space="preserve">switching </w:t>
-      </w:r>
-      <w:r>
-        <w:t>duration</w:t>
-      </w:r>
-      <w:r>
-        <w:t>, the extension recorded the number and duration of switches away from the main task page</w:t>
-      </w:r>
-      <w:r>
-        <w:t xml:space="preserve"> </w:t>
-      </w:r>
-      <w:r>
-        <w:t>for the whole session</w:t>
-      </w:r>
-      <w:r>
-        <w:t xml:space="preserve">. </w:t>
-      </w:r>
-      <w:r>
-        <w:t xml:space="preserve">Participants </w:t>
-      </w:r>
-      <w:r>
-        <w:t xml:space="preserve">ended a session </w:t>
-      </w:r>
-      <w:r>
-        <w:t xml:space="preserve">by </w:t>
-      </w:r>
-      <w:r>
-        <w:t>closing the page.</w:t>
-      </w:r>
-      <w:r>
-        <w:t xml:space="preserve"> </w:t>
-      </w:r>
-      <w:r>
-        <w:t>D</w:t>
-      </w:r>
-      <w:r>
-        <w:t xml:space="preserve">ue to </w:t>
-      </w:r>
-      <w:r>
-        <w:t xml:space="preserve">security restrictions </w:t>
-      </w:r>
-      <w:r>
-        <w:t>of</w:t>
-      </w:r>
-      <w:r>
-        <w:t xml:space="preserve"> </w:t>
-      </w:r>
-      <w:r>
-        <w:t xml:space="preserve">browser </w:t>
-      </w:r>
-      <w:r>
-        <w:t>extension</w:t>
-      </w:r>
-      <w:r>
-        <w:t>s</w:t>
-      </w:r>
-      <w:r>
-        <w:t>,</w:t>
-      </w:r>
-      <w:r>
-        <w:t xml:space="preserve"> the extension </w:t>
-      </w:r>
-      <w:r>
-        <w:t>was unable to</w:t>
-      </w:r>
-      <w:r>
-        <w:t xml:space="preserve"> </w:t>
-      </w:r>
-      <w:r>
-        <w:t>save</w:t>
-      </w:r>
-      <w:r>
-        <w:t xml:space="preserve"> any </w:t>
-      </w:r>
-      <w:r>
-        <w:t>session</w:t>
-      </w:r>
-      <w:r>
-        <w:t xml:space="preserve"> </w:t>
-      </w:r>
-      <w:r>
-        <w:t xml:space="preserve">data after </w:t>
-      </w:r>
-      <w:r>
-        <w:t>a</w:t>
-      </w:r>
-      <w:r>
-        <w:t xml:space="preserve"> session had ended. </w:t>
-      </w:r>
+        <w:rPr>
+          <w:lang w:val="en-US"/>
+        </w:rPr>
+      </w:pPr>
     </w:p>
     <w:p>
       <w:pPr>
         <w:pStyle w:val="Paragraph"/>
-      </w:pPr>
-      <w:r>
-        <w:t xml:space="preserve">The </w:t>
-      </w:r>
-      <w:r>
-        <w:t xml:space="preserve">presentation of the </w:t>
-      </w:r>
-      <w:r>
-        <w:t>notification was similar to Study 1 but differed in one important aspect. Whereas the notification in Study 1 appeared once after every trial, in Study 2 it appeared upon every switch</w:t>
-      </w:r>
-      <w:r>
-        <w:t xml:space="preserve"> away from the task</w:t>
-      </w:r>
-      <w:r>
-        <w:t>. We assumed participants switched less frequently</w:t>
-      </w:r>
-      <w:r>
-        <w:t xml:space="preserve"> for their main work compared with the experimental task</w:t>
-      </w:r>
-      <w:r>
-        <w:t>, and</w:t>
-      </w:r>
-      <w:r>
-        <w:t xml:space="preserve"> therefore</w:t>
-      </w:r>
-      <w:r>
-        <w:t xml:space="preserve"> a notifi</w:t>
-      </w:r>
-      <w:r>
-        <w:t>cation at every switch was not considered to be too disruptive.</w:t>
-      </w:r>
-    </w:p>
-    <w:p>
-      <w:pPr>
-        <w:pStyle w:val="Paragraph"/>
-      </w:pPr>
-      <w:r>
-        <w:t xml:space="preserve">To get an understanding </w:t>
-      </w:r>
-      <w:r>
-        <w:t xml:space="preserve">of people’s interruption and window switching behaviour, participants were </w:t>
-      </w:r>
-      <w:r>
-        <w:t xml:space="preserve">also asked to install </w:t>
-      </w:r>
-      <w:r>
-        <w:t>ManicTime, a computer logging software which records</w:t>
-      </w:r>
-      <w:r>
-        <w:t xml:space="preserve"> and stores</w:t>
-      </w:r>
-      <w:r>
-        <w:t xml:space="preserve"> the time spent in application windows.</w:t>
-      </w:r>
-      <w:r>
-        <w:t xml:space="preserve"> </w:t>
-      </w:r>
-      <w:r>
-        <w:t xml:space="preserve">Five participants </w:t>
-      </w:r>
-      <w:r>
-        <w:t xml:space="preserve">were </w:t>
-      </w:r>
-      <w:r>
-        <w:t>unable</w:t>
-      </w:r>
-      <w:r>
-        <w:t xml:space="preserve"> to install</w:t>
-      </w:r>
-      <w:r>
-        <w:t xml:space="preserve"> </w:t>
-      </w:r>
-      <w:r>
-        <w:t>ManicTime</w:t>
-      </w:r>
-      <w:r>
-        <w:t xml:space="preserve"> on their </w:t>
-      </w:r>
-      <w:r>
-        <w:t xml:space="preserve">work </w:t>
-      </w:r>
-      <w:r>
-        <w:t xml:space="preserve">computer, and only used the extension. </w:t>
-      </w:r>
-      <w:r>
-        <w:t>A summary of</w:t>
-      </w:r>
-      <w:r>
-        <w:t xml:space="preserve"> </w:t>
-      </w:r>
-      <w:r>
-        <w:t>ManicTime</w:t>
-      </w:r>
-      <w:r>
-        <w:t xml:space="preserve"> data</w:t>
-      </w:r>
-      <w:r>
-        <w:t xml:space="preserve"> of the remaining four participants </w:t>
-      </w:r>
-      <w:r>
-        <w:t>(P3, P4, P5 and P9)</w:t>
-      </w:r>
-      <w:r>
-        <w:t xml:space="preserve"> is</w:t>
-      </w:r>
-      <w:r>
-        <w:t xml:space="preserve"> </w:t>
-      </w:r>
-      <w:r>
-        <w:t>included</w:t>
-      </w:r>
-      <w:r>
-        <w:t xml:space="preserve"> in this paper </w:t>
-      </w:r>
-      <w:r>
-        <w:t>and</w:t>
-      </w:r>
-      <w:r>
-        <w:t xml:space="preserve"> </w:t>
-      </w:r>
-      <w:r>
-        <w:t>used to complemen</w:t>
-      </w:r>
-      <w:r>
-        <w:t xml:space="preserve">t </w:t>
-      </w:r>
-      <w:r>
-        <w:t>the qualitative interview data.</w:t>
-      </w:r>
-    </w:p>
-    <w:p>
-      <w:pPr>
-        <w:pStyle w:val="Heading3"/>
-      </w:pPr>
-      <w:r>
-        <w:t>Procedure</w:t>
-      </w:r>
-    </w:p>
-    <w:p>
-      <w:pPr>
-        <w:pStyle w:val="Paragraph"/>
-      </w:pPr>
-      <w:r>
-        <w:t xml:space="preserve">Participants who expressed interest </w:t>
-      </w:r>
-      <w:r>
-        <w:t xml:space="preserve">to take part in the study </w:t>
-      </w:r>
-      <w:r>
-        <w:t>were sent an information sheet</w:t>
-      </w:r>
-      <w:r>
-        <w:t xml:space="preserve"> describing the full study details</w:t>
-      </w:r>
-      <w:r>
-        <w:t xml:space="preserve"> and consent form to read and sign. </w:t>
-      </w:r>
-      <w:r>
-        <w:t>After signing the consent form, they were sent</w:t>
-      </w:r>
-      <w:r>
-        <w:t xml:space="preserve"> instructions to download and install the extension</w:t>
-      </w:r>
-      <w:r>
-        <w:t xml:space="preserve"> and ManicTime</w:t>
-      </w:r>
-      <w:r>
-        <w:t>, and</w:t>
-      </w:r>
-      <w:r>
-        <w:t xml:space="preserve"> an </w:t>
-      </w:r>
-      <w:r>
-        <w:t>interview was scheduled</w:t>
-      </w:r>
-      <w:r>
-        <w:t xml:space="preserve"> after two weeks of using the tools</w:t>
-      </w:r>
-      <w:r>
-        <w:t xml:space="preserve">. </w:t>
-      </w:r>
-      <w:r>
-        <w:t xml:space="preserve">Participants were free </w:t>
-      </w:r>
-      <w:r>
-        <w:t xml:space="preserve">to choose </w:t>
-      </w:r>
-      <w:r>
-        <w:t xml:space="preserve">when and </w:t>
-      </w:r>
-      <w:r>
-        <w:t>how often to</w:t>
-      </w:r>
-      <w:r>
-        <w:t xml:space="preserve"> use the extension, but were </w:t>
-      </w:r>
-      <w:r>
-        <w:t>instructe</w:t>
-      </w:r>
-      <w:r>
-        <w:t>d</w:t>
-      </w:r>
-      <w:r>
-        <w:t xml:space="preserve"> to use it at least once </w:t>
-      </w:r>
-      <w:r>
-        <w:t xml:space="preserve">a week during a data entry </w:t>
-      </w:r>
-      <w:r>
-        <w:t>task.</w:t>
-      </w:r>
-      <w:r>
-        <w:t xml:space="preserve"> </w:t>
-      </w:r>
-      <w:r>
-        <w:rPr>
-          <w:bCs/>
-        </w:rPr>
-        <w:t>Participants</w:t>
-      </w:r>
-      <w:r>
-        <w:t xml:space="preserve"> </w:t>
-      </w:r>
-      <w:r>
-        <w:t xml:space="preserve">had </w:t>
-      </w:r>
-      <w:r>
-        <w:t xml:space="preserve">the option to pause or stop </w:t>
-      </w:r>
-      <w:r>
-        <w:t>ManicTime</w:t>
-      </w:r>
-      <w:r>
-        <w:t xml:space="preserve"> from running </w:t>
-      </w:r>
-      <w:r>
-        <w:t>if they did not wish their computer activity to be recorded</w:t>
-      </w:r>
-      <w:r>
-        <w:t xml:space="preserve"> </w:t>
-      </w:r>
-      <w:r>
-        <w:t>at any time</w:t>
-      </w:r>
-      <w:r>
-        <w:t>, but</w:t>
-      </w:r>
-      <w:r>
-        <w:t xml:space="preserve"> were asked</w:t>
-      </w:r>
-      <w:r>
-        <w:t xml:space="preserve"> to </w:t>
-      </w:r>
-      <w:r>
-        <w:t>have</w:t>
-      </w:r>
-      <w:r>
-        <w:t xml:space="preserve"> it running </w:t>
-      </w:r>
-      <w:r>
-        <w:t xml:space="preserve">at least once a week during a data </w:t>
-      </w:r>
-      <w:r>
-        <w:t xml:space="preserve">entry task. </w:t>
-      </w:r>
-    </w:p>
-    <w:p>
-      <w:pPr>
-        <w:pStyle w:val="Paragraph"/>
-      </w:pPr>
-      <w:r>
-        <w:lastRenderedPageBreak/>
-        <w:t xml:space="preserve">After two weeks of using the tool, </w:t>
-      </w:r>
-      <w:r>
-        <w:t>participants</w:t>
-      </w:r>
-      <w:r>
-        <w:t xml:space="preserve"> </w:t>
-      </w:r>
-      <w:r>
-        <w:t>were</w:t>
-      </w:r>
-      <w:r>
-        <w:t xml:space="preserve"> interviewed</w:t>
-      </w:r>
-      <w:r>
-        <w:t xml:space="preserve"> at either the participant’s or the interviewer’s office</w:t>
-      </w:r>
-      <w:r>
-        <w:t xml:space="preserve">. </w:t>
-      </w:r>
-      <w:r>
-        <w:t xml:space="preserve">The semi-structured interviews were structured around the following themes: </w:t>
-      </w:r>
-      <w:r>
-        <w:t xml:space="preserve">how </w:t>
-      </w:r>
-      <w:r>
-        <w:t>participants</w:t>
-      </w:r>
-      <w:r>
-        <w:t xml:space="preserve"> currently manage </w:t>
-      </w:r>
-      <w:r>
-        <w:t>interruptions, tasks, time and information</w:t>
-      </w:r>
-      <w:r>
-        <w:t xml:space="preserve">, </w:t>
-      </w:r>
-      <w:r>
-        <w:t xml:space="preserve">the context of using the </w:t>
-      </w:r>
-      <w:r>
-        <w:t>extension</w:t>
-      </w:r>
-      <w:r>
-        <w:t xml:space="preserve">, </w:t>
-      </w:r>
-      <w:r>
-        <w:t>the usefulness of the information provide</w:t>
-      </w:r>
-      <w:r>
-        <w:t>d</w:t>
-      </w:r>
-      <w:r>
-        <w:t xml:space="preserve"> by the extension and ManicTime, </w:t>
-      </w:r>
-      <w:r>
-        <w:t xml:space="preserve">and whether they made </w:t>
-      </w:r>
-      <w:r>
-        <w:t>any changes o</w:t>
-      </w:r>
-      <w:r>
-        <w:t xml:space="preserve">n how they </w:t>
-      </w:r>
-      <w:r>
-        <w:t xml:space="preserve">managed their </w:t>
-      </w:r>
-      <w:r>
-        <w:t>work</w:t>
-      </w:r>
-      <w:r>
-        <w:t xml:space="preserve">. </w:t>
-      </w:r>
-      <w:r>
-        <w:t xml:space="preserve">Participants who did not install ManicTime were presented with screenshots during the interview, and discussed </w:t>
-      </w:r>
-      <w:r>
-        <w:t xml:space="preserve">the usefulness of this type of information compared to the time information of the extension. </w:t>
-      </w:r>
-      <w:r>
-        <w:t>Participants</w:t>
-      </w:r>
-      <w:r>
-        <w:t xml:space="preserve"> were asked to share their ManicT</w:t>
-      </w:r>
-      <w:r>
-        <w:t>ime data</w:t>
-      </w:r>
-      <w:r>
-        <w:t xml:space="preserve"> for further analy</w:t>
-      </w:r>
-      <w:r>
-        <w:t xml:space="preserve">sis. </w:t>
-      </w:r>
-      <w:r>
-        <w:t>They</w:t>
-      </w:r>
-      <w:r>
-        <w:t xml:space="preserve"> were offered guidance and assistance on deleting or adapting any </w:t>
-      </w:r>
-      <w:r>
-        <w:t>sensitive or confidential information</w:t>
-      </w:r>
-      <w:r>
-        <w:t xml:space="preserve"> in their data</w:t>
-      </w:r>
-      <w:r>
-        <w:t xml:space="preserve">, such as application and website names. </w:t>
-      </w:r>
-      <w:r>
-        <w:t>An interview</w:t>
-      </w:r>
-      <w:r>
-        <w:t xml:space="preserve"> lasted about </w:t>
-      </w:r>
-      <w:r>
-        <w:t>60</w:t>
-      </w:r>
-      <w:r>
-        <w:t xml:space="preserve"> minutes and </w:t>
-      </w:r>
-      <w:r>
-        <w:t>was</w:t>
-      </w:r>
-      <w:r>
-        <w:t xml:space="preserve"> audio recorded. </w:t>
-      </w:r>
-    </w:p>
-    <w:p>
-      <w:pPr>
-        <w:pStyle w:val="Heading1"/>
-      </w:pPr>
-      <w:r>
-        <w:t>findings and discussion</w:t>
-      </w:r>
-    </w:p>
-    <w:p>
-      <w:pPr>
-        <w:pStyle w:val="Paragraph"/>
-      </w:pPr>
-      <w:r>
-        <w:t xml:space="preserve">Interviews were transcribed verbatim, and a thematic analysis was used to analyse the interviews. We found that participants gained some insights to change their behaviour based on the </w:t>
-      </w:r>
-      <w:r>
-        <w:t>information</w:t>
-      </w:r>
-      <w:r>
-        <w:t xml:space="preserve"> they received from the extension. </w:t>
-      </w:r>
-      <w:r>
-        <w:t xml:space="preserve">We first </w:t>
-      </w:r>
-      <w:r>
-        <w:t xml:space="preserve">briefly </w:t>
-      </w:r>
-      <w:r>
-        <w:t>describe people’s switching behaviour</w:t>
-      </w:r>
-      <w:r>
-        <w:t xml:space="preserve"> as </w:t>
-      </w:r>
-      <w:r>
-        <w:t>shown by the ManicTime data</w:t>
-      </w:r>
-      <w:r>
-        <w:t xml:space="preserve">. </w:t>
-      </w:r>
-      <w:r>
-        <w:t xml:space="preserve">We </w:t>
-      </w:r>
-      <w:r>
-        <w:t xml:space="preserve">then </w:t>
-      </w:r>
-      <w:r>
-        <w:t>discuss the usefulness of time feedback to manage interruptions around the following themes:</w:t>
-      </w:r>
-      <w:r>
-        <w:t xml:space="preserve"> </w:t>
-      </w:r>
-      <w:r>
-        <w:t xml:space="preserve">awareness and change of behaviour, </w:t>
-      </w:r>
-      <w:r>
-        <w:t xml:space="preserve">the type of interruptions, the </w:t>
-      </w:r>
-      <w:r>
-        <w:t>effort to record and use data</w:t>
-      </w:r>
-      <w:r>
-        <w:t xml:space="preserve">, </w:t>
-      </w:r>
-      <w:r>
-        <w:t xml:space="preserve">setting goals, and </w:t>
-      </w:r>
-      <w:r>
-        <w:t>the work environment</w:t>
-      </w:r>
-      <w:r>
-        <w:t>.</w:t>
-      </w:r>
-    </w:p>
-    <w:p>
-      <w:pPr>
-        <w:pStyle w:val="Heading2"/>
-      </w:pPr>
-      <w:r>
-        <w:t xml:space="preserve">Switching </w:t>
-      </w:r>
-      <w:r>
-        <w:t>behavio</w:t>
-      </w:r>
-      <w:r>
-        <w:t>u</w:t>
-      </w:r>
-      <w:r>
-        <w:t>r</w:t>
-      </w:r>
-    </w:p>
-    <w:p>
-      <w:pPr>
-        <w:pStyle w:val="Paragraph"/>
-        <w:rPr>
-          <w:lang w:val="en-US"/>
-        </w:rPr>
-      </w:pPr>
-      <w:r>
-        <w:rPr>
-          <w:color w:val="2E74B5" w:themeColor="accent5" w:themeShade="BF"/>
-          <w:lang w:val="en-US"/>
-        </w:rPr>
-        <w:fldChar w:fldCharType="begin"/>
-      </w:r>
-      <w:r>
-        <w:rPr>
-          <w:color w:val="2E74B5" w:themeColor="accent5" w:themeShade="BF"/>
-          <w:lang w:val="en-US"/>
-        </w:rPr>
-        <w:instrText xml:space="preserve"> REF _Ref503272422 \h </w:instrText>
-      </w:r>
-      <w:r>
-        <w:rPr>
-          <w:color w:val="2E74B5" w:themeColor="accent5" w:themeShade="BF"/>
-          <w:lang w:val="en-US"/>
-        </w:rPr>
-      </w:r>
-      <w:r>
-        <w:rPr>
-          <w:color w:val="2E74B5" w:themeColor="accent5" w:themeShade="BF"/>
-          <w:lang w:val="en-US"/>
-        </w:rPr>
-        <w:fldChar w:fldCharType="separate"/>
-      </w:r>
-      <w:r>
-        <w:rPr>
-          <w:color w:val="2E74B5" w:themeColor="accent5" w:themeShade="BF"/>
-        </w:rPr>
-        <w:t xml:space="preserve">Table </w:t>
-      </w:r>
-      <w:r>
-        <w:rPr>
-          <w:noProof/>
-          <w:color w:val="2E74B5" w:themeColor="accent5" w:themeShade="BF"/>
-        </w:rPr>
-        <w:t>1</w:t>
-      </w:r>
-      <w:r>
-        <w:rPr>
-          <w:color w:val="2E74B5" w:themeColor="accent5" w:themeShade="BF"/>
-          <w:lang w:val="en-US"/>
-        </w:rPr>
-        <w:fldChar w:fldCharType="end"/>
-      </w:r>
-      <w:r>
-        <w:rPr>
-          <w:color w:val="2E74B5" w:themeColor="accent5" w:themeShade="BF"/>
-          <w:lang w:val="en-US"/>
-        </w:rPr>
-        <w:t xml:space="preserve"> </w:t>
-      </w:r>
-      <w:r>
-        <w:rPr>
-          <w:lang w:val="en-US"/>
-        </w:rPr>
-        <w:t>summarises</w:t>
-      </w:r>
-      <w:r>
-        <w:rPr>
-          <w:lang w:val="en-US"/>
-        </w:rPr>
-        <w:t xml:space="preserve"> the </w:t>
-      </w:r>
-      <w:r>
-        <w:rPr>
-          <w:lang w:val="en-US"/>
-        </w:rPr>
-        <w:t xml:space="preserve">average number and duration of </w:t>
-      </w:r>
-      <w:r>
-        <w:rPr>
-          <w:lang w:val="en-US"/>
-        </w:rPr>
-        <w:t xml:space="preserve">focus on a </w:t>
-      </w:r>
-      <w:r>
-        <w:rPr>
-          <w:lang w:val="en-US"/>
-        </w:rPr>
-        <w:t xml:space="preserve">computer </w:t>
-      </w:r>
-      <w:r>
-        <w:rPr>
-          <w:lang w:val="en-US"/>
-        </w:rPr>
-        <w:t xml:space="preserve">window screen for the four participants </w:t>
-      </w:r>
-      <w:r>
-        <w:rPr>
-          <w:lang w:val="en-US"/>
-        </w:rPr>
-        <w:t>of which we were able to gather ManicTime</w:t>
-      </w:r>
-      <w:r>
-        <w:rPr>
-          <w:lang w:val="en-US"/>
-        </w:rPr>
-        <w:t xml:space="preserve"> data</w:t>
-      </w:r>
-      <w:r>
-        <w:rPr>
-          <w:lang w:val="en-US"/>
-        </w:rPr>
-        <w:t xml:space="preserve">. </w:t>
-      </w:r>
-      <w:r>
-        <w:rPr>
-          <w:lang w:val="en-US"/>
-        </w:rPr>
-        <w:t>The me</w:t>
-      </w:r>
-      <w:r>
-        <w:rPr>
-          <w:lang w:val="en-US"/>
-        </w:rPr>
-        <w:t>an duration of focus is about 34</w:t>
-      </w:r>
-      <w:r>
-        <w:rPr>
-          <w:lang w:val="en-US"/>
-        </w:rPr>
-        <w:t xml:space="preserve"> seconds, </w:t>
-      </w:r>
-      <w:r>
-        <w:rPr>
-          <w:lang w:val="en-US"/>
-        </w:rPr>
-        <w:t>with the longest</w:t>
-      </w:r>
-      <w:r>
-        <w:rPr>
-          <w:lang w:val="en-US"/>
-        </w:rPr>
-        <w:t xml:space="preserve"> focus </w:t>
-      </w:r>
-      <w:r>
-        <w:rPr>
-          <w:lang w:val="en-US"/>
-        </w:rPr>
-        <w:t>being</w:t>
-      </w:r>
-      <w:r>
-        <w:rPr>
-          <w:lang w:val="en-US"/>
-        </w:rPr>
-        <w:t xml:space="preserve"> </w:t>
-      </w:r>
-      <w:r>
-        <w:rPr>
-          <w:lang w:val="en-US"/>
-        </w:rPr>
-        <w:t xml:space="preserve">48 minutes (2893 seconds). </w:t>
-      </w:r>
-      <w:r>
-        <w:rPr>
-          <w:lang w:val="en-US"/>
-        </w:rPr>
-        <w:t>Participants’</w:t>
-      </w:r>
-      <w:r>
-        <w:rPr>
-          <w:lang w:val="en-US"/>
-        </w:rPr>
-        <w:t xml:space="preserve"> work</w:t>
-      </w:r>
-      <w:r>
-        <w:rPr>
-          <w:lang w:val="en-US"/>
-        </w:rPr>
-        <w:t>ing hours differed</w:t>
-      </w:r>
-      <w:r>
-        <w:rPr>
-          <w:lang w:val="en-US"/>
-        </w:rPr>
-        <w:t xml:space="preserve"> slightly</w:t>
-      </w:r>
-      <w:r>
-        <w:rPr>
-          <w:lang w:val="en-US"/>
-        </w:rPr>
-        <w:t xml:space="preserve">, but </w:t>
-      </w:r>
-      <w:r>
-        <w:rPr>
-          <w:lang w:val="en-US"/>
-        </w:rPr>
-        <w:t>all participants worked at least ten hours per day during the stu</w:t>
-      </w:r>
-      <w:r>
-        <w:rPr>
-          <w:lang w:val="en-US"/>
-        </w:rPr>
-        <w:t>dy. To make the data comparable</w:t>
-      </w:r>
-      <w:r>
-        <w:rPr>
-          <w:lang w:val="en-US"/>
-        </w:rPr>
-        <w:t xml:space="preserve"> between participants, we only considered data between 9am and 7pm, during which all participants </w:t>
-      </w:r>
-      <w:r>
-        <w:rPr>
-          <w:lang w:val="en-US"/>
-        </w:rPr>
-        <w:t>were at work</w:t>
-      </w:r>
-      <w:r>
-        <w:rPr>
-          <w:lang w:val="en-US"/>
-        </w:rPr>
-        <w:t xml:space="preserve">. </w:t>
-      </w:r>
-      <w:r>
-        <w:rPr>
-          <w:lang w:val="en-US"/>
-        </w:rPr>
-        <w:t xml:space="preserve">On average, participants made </w:t>
-      </w:r>
-      <w:r>
-        <w:rPr>
-          <w:lang w:val="en-US"/>
-        </w:rPr>
-        <w:t>8</w:t>
-      </w:r>
-      <w:r>
-        <w:rPr>
-          <w:lang w:val="en-US"/>
-        </w:rPr>
-        <w:t>30</w:t>
-      </w:r>
-      <w:r>
-        <w:rPr>
-          <w:lang w:val="en-US"/>
-        </w:rPr>
-        <w:t xml:space="preserve"> computer window switches </w:t>
-      </w:r>
-      <w:r>
-        <w:rPr>
-          <w:lang w:val="en-US"/>
-        </w:rPr>
-        <w:t>per working</w:t>
-      </w:r>
-      <w:r>
-        <w:rPr>
-          <w:lang w:val="en-US"/>
-        </w:rPr>
-        <w:t xml:space="preserve"> day.</w:t>
-      </w:r>
-      <w:r>
-        <w:rPr>
-          <w:lang w:val="en-US"/>
-        </w:rPr>
-        <w:t xml:space="preserve"> </w:t>
-      </w:r>
-      <w:r>
-        <w:rPr>
-          <w:lang w:val="en-US"/>
-        </w:rPr>
-        <w:t xml:space="preserve">The distribution of window focus durations is plotted in </w:t>
-      </w:r>
-      <w:r>
-        <w:rPr>
-          <w:color w:val="2F5496" w:themeColor="accent1" w:themeShade="BF"/>
-          <w:lang w:val="en-US"/>
-        </w:rPr>
-        <w:fldChar w:fldCharType="begin"/>
-      </w:r>
-      <w:r>
-        <w:rPr>
-          <w:color w:val="2F5496" w:themeColor="accent1" w:themeShade="BF"/>
-          <w:lang w:val="en-US"/>
-        </w:rPr>
-        <w:instrText xml:space="preserve"> REF _Ref503272305 \h </w:instrText>
-      </w:r>
-      <w:r>
-        <w:rPr>
-          <w:color w:val="2F5496" w:themeColor="accent1" w:themeShade="BF"/>
-          <w:lang w:val="en-US"/>
-        </w:rPr>
-      </w:r>
-      <w:r>
-        <w:rPr>
-          <w:color w:val="2F5496" w:themeColor="accent1" w:themeShade="BF"/>
-          <w:lang w:val="en-US"/>
-        </w:rPr>
-        <w:fldChar w:fldCharType="separate"/>
-      </w:r>
-      <w:r>
-        <w:t xml:space="preserve">Figure </w:t>
-      </w:r>
-      <w:r>
-        <w:rPr>
-          <w:noProof/>
-        </w:rPr>
-        <w:t>1</w:t>
-      </w:r>
-      <w:r>
-        <w:rPr>
-          <w:color w:val="2F5496" w:themeColor="accent1" w:themeShade="BF"/>
-          <w:lang w:val="en-US"/>
-        </w:rPr>
-        <w:fldChar w:fldCharType="end"/>
-      </w:r>
-      <w:r>
-        <w:rPr>
-          <w:lang w:val="en-US"/>
-        </w:rPr>
-        <w:t>, illustrating that participants were rarely focused on a window for more than a minute.</w:t>
-      </w:r>
-      <w:r>
-        <w:rPr>
-          <w:lang w:val="en-US"/>
-        </w:rPr>
-        <w:t xml:space="preserve"> </w:t>
-      </w:r>
-      <w:r>
-        <w:rPr>
-          <w:lang w:val="en-US"/>
-        </w:rPr>
-        <w:t>Together with the interview findings, the</w:t>
-      </w:r>
-      <w:r>
-        <w:rPr>
-          <w:lang w:val="en-US"/>
-        </w:rPr>
-        <w:t xml:space="preserve"> data </w:t>
-      </w:r>
-      <w:r>
-        <w:rPr>
-          <w:lang w:val="en-US"/>
-        </w:rPr>
-        <w:t>shows</w:t>
-      </w:r>
-      <w:r>
-        <w:rPr>
-          <w:lang w:val="en-US"/>
-        </w:rPr>
-        <w:t xml:space="preserve"> that participants’ work was </w:t>
-      </w:r>
-      <w:r>
-        <w:rPr>
-          <w:lang w:val="en-US"/>
-        </w:rPr>
-        <w:t>characteris</w:t>
-      </w:r>
-      <w:r>
-        <w:rPr>
-          <w:lang w:val="en-US"/>
-        </w:rPr>
-        <w:t>ed by short durations of focus and frequent win</w:t>
-      </w:r>
-      <w:r>
-        <w:rPr>
-          <w:lang w:val="en-US"/>
-        </w:rPr>
-        <w:t>dow switches</w:t>
-      </w:r>
-      <w:r>
-        <w:rPr>
-          <w:lang w:val="en-US"/>
-        </w:rPr>
-        <w:t>.</w:t>
-      </w:r>
-      <w:r>
-        <w:rPr>
-          <w:lang w:val="en-US"/>
-        </w:rPr>
-        <w:t xml:space="preserve"> </w:t>
-      </w:r>
-      <w:r>
-        <w:rPr>
-          <w:color w:val="2E74B5" w:themeColor="accent5" w:themeShade="BF"/>
-        </w:rPr>
-        <w:fldChar w:fldCharType="begin"/>
-      </w:r>
-      <w:r>
-        <w:rPr>
-          <w:color w:val="2E74B5" w:themeColor="accent5" w:themeShade="BF"/>
-        </w:rPr>
-        <w:instrText xml:space="preserve"> REF _Ref510885223 \h </w:instrText>
-      </w:r>
-      <w:r>
-        <w:rPr>
-          <w:color w:val="2E74B5" w:themeColor="accent5" w:themeShade="BF"/>
-        </w:rPr>
-        <w:instrText xml:space="preserve"> \* MERGEFORMAT </w:instrText>
-      </w:r>
-      <w:r>
-        <w:rPr>
-          <w:color w:val="2E74B5" w:themeColor="accent5" w:themeShade="BF"/>
-        </w:rPr>
-      </w:r>
-      <w:r>
-        <w:rPr>
-          <w:color w:val="2E74B5" w:themeColor="accent5" w:themeShade="BF"/>
-        </w:rPr>
-        <w:fldChar w:fldCharType="separate"/>
-      </w:r>
-      <w:r>
-        <w:rPr>
-          <w:color w:val="2E74B5" w:themeColor="accent5" w:themeShade="BF"/>
-        </w:rPr>
-        <w:t>Figure</w:t>
-      </w:r>
-      <w:r>
-        <w:rPr>
-          <w:color w:val="2E74B5" w:themeColor="accent5" w:themeShade="BF"/>
-        </w:rPr>
-        <w:t>s</w:t>
-      </w:r>
-      <w:r>
-        <w:rPr>
-          <w:color w:val="2E74B5" w:themeColor="accent5" w:themeShade="BF"/>
-        </w:rPr>
-        <w:t xml:space="preserve"> 2</w:t>
-      </w:r>
-      <w:r>
-        <w:rPr>
-          <w:color w:val="2E74B5" w:themeColor="accent5" w:themeShade="BF"/>
-        </w:rPr>
-        <w:fldChar w:fldCharType="end"/>
-      </w:r>
-      <w:r>
-        <w:rPr>
-          <w:color w:val="2E74B5" w:themeColor="accent5" w:themeShade="BF"/>
-        </w:rPr>
-        <w:fldChar w:fldCharType="begin"/>
-      </w:r>
-      <w:r>
-        <w:rPr>
-          <w:color w:val="2E74B5" w:themeColor="accent5" w:themeShade="BF"/>
-        </w:rPr>
-        <w:instrText xml:space="preserve"> REF _Ref510885232 \h </w:instrText>
-      </w:r>
-      <w:r>
-        <w:rPr>
-          <w:color w:val="2E74B5" w:themeColor="accent5" w:themeShade="BF"/>
-        </w:rPr>
-        <w:instrText xml:space="preserve"> \* MERGEFORMAT </w:instrText>
-      </w:r>
-      <w:r>
-        <w:rPr>
-          <w:color w:val="2E74B5" w:themeColor="accent5" w:themeShade="BF"/>
-        </w:rPr>
-      </w:r>
-      <w:r>
-        <w:rPr>
-          <w:color w:val="2E74B5" w:themeColor="accent5" w:themeShade="BF"/>
-        </w:rPr>
-        <w:fldChar w:fldCharType="separate"/>
-      </w:r>
-      <w:r>
-        <w:rPr>
-          <w:color w:val="2E74B5" w:themeColor="accent5" w:themeShade="BF"/>
-        </w:rPr>
-        <w:t xml:space="preserve"> and</w:t>
-      </w:r>
-      <w:r>
-        <w:rPr>
-          <w:color w:val="2E74B5" w:themeColor="accent5" w:themeShade="BF"/>
-        </w:rPr>
-        <w:t xml:space="preserve"> 3</w:t>
-      </w:r>
-      <w:r>
-        <w:rPr>
-          <w:color w:val="2E74B5" w:themeColor="accent5" w:themeShade="BF"/>
-        </w:rPr>
-        <w:fldChar w:fldCharType="end"/>
-      </w:r>
-      <w:r>
-        <w:rPr>
-          <w:color w:val="2E74B5" w:themeColor="accent5" w:themeShade="BF"/>
-        </w:rPr>
-        <w:t xml:space="preserve"> </w:t>
-      </w:r>
-      <w:r>
-        <w:t>s</w:t>
-      </w:r>
-      <w:r>
-        <w:rPr>
-          <w:lang w:val="en-US"/>
-        </w:rPr>
-        <w:t>h</w:t>
-      </w:r>
-      <w:r>
-        <w:rPr>
-          <w:lang w:val="en-US"/>
-        </w:rPr>
-        <w:t>ow</w:t>
-      </w:r>
-      <w:r>
-        <w:rPr>
-          <w:lang w:val="en-US"/>
-        </w:rPr>
-        <w:t xml:space="preserve"> the average </w:t>
-      </w:r>
-      <w:r>
-        <w:rPr>
-          <w:lang w:val="en-US"/>
-        </w:rPr>
-        <w:t xml:space="preserve">number of </w:t>
-      </w:r>
-      <w:r>
-        <w:rPr>
-          <w:lang w:val="en-US"/>
-        </w:rPr>
-        <w:t>daily</w:t>
-      </w:r>
-      <w:r>
-        <w:rPr>
-          <w:lang w:val="en-US"/>
-        </w:rPr>
-        <w:t xml:space="preserve"> window</w:t>
-      </w:r>
-      <w:r>
-        <w:rPr>
-          <w:lang w:val="en-US"/>
-        </w:rPr>
-        <w:t xml:space="preserve"> switches and </w:t>
-      </w:r>
-      <w:r>
-        <w:rPr>
-          <w:lang w:val="en-US"/>
-        </w:rPr>
-        <w:t xml:space="preserve">focus </w:t>
-      </w:r>
-      <w:r>
-        <w:rPr>
-          <w:lang w:val="en-US"/>
-        </w:rPr>
-        <w:t>durations over the ten days of the study.</w:t>
-      </w:r>
-    </w:p>
-    <w:p>
-      <w:pPr>
-        <w:pStyle w:val="Paragraph"/>
-        <w:rPr>
-          <w:lang w:val="en-US"/>
-        </w:rPr>
-      </w:pPr>
-      <w:r>
-        <w:rPr>
-          <w:lang w:val="en-US"/>
-        </w:rPr>
-        <w:t>In addition to computer window switches, participants also made a smaller number of non-digital interruptions, for example when taking a break or attending a meeting</w:t>
-      </w:r>
-      <w:r>
-        <w:rPr>
-          <w:lang w:val="en-US"/>
-        </w:rPr>
-        <w:t xml:space="preserve"> (see Table 1)</w:t>
-      </w:r>
-      <w:r>
-        <w:rPr>
-          <w:lang w:val="en-US"/>
-        </w:rPr>
-        <w:t xml:space="preserve">. On average participants made </w:t>
-      </w:r>
-      <w:r>
-        <w:rPr>
-          <w:lang w:val="en-US"/>
-        </w:rPr>
-        <w:t>three</w:t>
-      </w:r>
-      <w:r>
-        <w:rPr>
-          <w:lang w:val="en-US"/>
-        </w:rPr>
-        <w:t xml:space="preserve"> daily non-digital interruptions which lasted about </w:t>
-      </w:r>
-      <w:r>
-        <w:rPr>
-          <w:lang w:val="en-US"/>
-        </w:rPr>
-        <w:t>2</w:t>
-      </w:r>
-      <w:r>
-        <w:rPr>
-          <w:lang w:val="en-US"/>
-        </w:rPr>
-        <w:t>9 minutes</w:t>
-      </w:r>
-      <w:r>
-        <w:rPr>
-          <w:lang w:val="en-US"/>
-        </w:rPr>
-        <w:t xml:space="preserve"> (</w:t>
-      </w:r>
-      <w:r>
-        <w:rPr>
-          <w:lang w:val="en-US"/>
-        </w:rPr>
-        <w:t>1741</w:t>
-      </w:r>
-      <w:r>
-        <w:rPr>
-          <w:lang w:val="en-US"/>
-        </w:rPr>
-        <w:t xml:space="preserve"> seconds). </w:t>
-      </w:r>
-    </w:p>
-    <w:p>
-      <w:pPr>
-        <w:pStyle w:val="Paragraph"/>
-        <w:rPr>
-          <w:lang w:val="en-US"/>
-        </w:rPr>
-      </w:pPr>
-    </w:p>
-    <w:p>
-      <w:pPr>
-        <w:pStyle w:val="Paragraph"/>
         <w:rPr>
           <w:lang w:val="en-US"/>
         </w:rPr>
@@ -5943,7 +6071,6 @@
     <w:p>
       <w:pPr>
         <w:pStyle w:val="Caption"/>
-        <w:keepNext/>
       </w:pPr>
       <w:bookmarkStart w:id="1" w:name="_Ref503272422"/>
       <w:r>
@@ -6545,7 +6672,7 @@
                     <pic:cNvPicPr/>
                   </pic:nvPicPr>
                   <pic:blipFill>
-                    <a:blip r:embed="rId12"/>
+                    <a:blip r:embed="rId13"/>
                     <a:stretch>
                       <a:fillRect/>
                     </a:stretch>
@@ -6587,7 +6714,7 @@
         <w:rPr>
           <w:noProof/>
         </w:rPr>
-        <w:t>7</w:t>
+        <w:t>8</w:t>
       </w:r>
       <w:r>
         <w:rPr>
@@ -6638,7 +6765,7 @@
                     <pic:cNvPicPr/>
                   </pic:nvPicPr>
                   <pic:blipFill>
-                    <a:blip r:embed="rId13">
+                    <a:blip r:embed="rId14">
                       <a:extLst>
                         <a:ext uri="{28A0092B-C50C-407E-A947-70E740481C1C}">
                           <a14:useLocalDpi xmlns:a14="http://schemas.microsoft.com/office/drawing/2010/main" val="0"/>
@@ -6686,7 +6813,7 @@
         <w:rPr>
           <w:noProof/>
         </w:rPr>
-        <w:t>8</w:t>
+        <w:t>9</w:t>
       </w:r>
       <w:r>
         <w:rPr>
@@ -6709,6 +6836,7 @@
           <w:noProof/>
           <w:lang w:eastAsia="en-GB"/>
         </w:rPr>
+        <w:lastRenderedPageBreak/>
         <w:drawing>
           <wp:inline distT="0" distB="0" distL="0" distR="0" wp14:anchorId="06A200B6" wp14:editId="412F6193">
             <wp:extent cx="3974218" cy="2393343"/>
@@ -6725,7 +6853,7 @@
                     <pic:cNvPicPr/>
                   </pic:nvPicPr>
                   <pic:blipFill>
-                    <a:blip r:embed="rId14">
+                    <a:blip r:embed="rId15">
                       <a:extLst>
                         <a:ext uri="{28A0092B-C50C-407E-A947-70E740481C1C}">
                           <a14:useLocalDpi xmlns:a14="http://schemas.microsoft.com/office/drawing/2010/main" val="0"/>
@@ -6773,7 +6901,7 @@
         <w:rPr>
           <w:noProof/>
         </w:rPr>
-        <w:t>9</w:t>
+        <w:t>10</w:t>
       </w:r>
       <w:r>
         <w:rPr>
@@ -7339,6 +7467,7 @@
         <w:pStyle w:val="Paragraph"/>
       </w:pPr>
       <w:r>
+        <w:lastRenderedPageBreak/>
         <w:t>Participants also dealt with interruptions</w:t>
       </w:r>
       <w:r>
@@ -7586,7 +7715,7 @@
                     <pic:cNvPicPr/>
                   </pic:nvPicPr>
                   <pic:blipFill>
-                    <a:blip r:embed="rId15">
+                    <a:blip r:embed="rId16">
                       <a:extLst>
                         <a:ext uri="{28A0092B-C50C-407E-A947-70E740481C1C}">
                           <a14:useLocalDpi xmlns:a14="http://schemas.microsoft.com/office/drawing/2010/main" val="0"/>
@@ -7633,7 +7762,7 @@
         <w:rPr>
           <w:noProof/>
         </w:rPr>
-        <w:t>10</w:t>
+        <w:t>11</w:t>
       </w:r>
       <w:r>
         <w:rPr>
@@ -7781,7 +7910,13 @@
         <w:t>said</w:t>
       </w:r>
       <w:r>
-        <w:t xml:space="preserve"> he </w:t>
+        <w:t xml:space="preserve"> he</w:t>
+      </w:r>
+      <w:r>
+        <w:t xml:space="preserve"> often</w:t>
+      </w:r>
+      <w:r>
+        <w:t xml:space="preserve"> </w:t>
       </w:r>
       <w:r>
         <w:t xml:space="preserve">failed to remember to </w:t>
@@ -7794,6 +7929,9 @@
       </w:r>
       <w:r>
         <w:t xml:space="preserve"> ManicTime</w:t>
+      </w:r>
+      <w:r>
+        <w:t xml:space="preserve"> data</w:t>
       </w:r>
       <w:r>
         <w:t xml:space="preserve">, </w:t>
@@ -8195,6 +8333,7 @@
         <w:pStyle w:val="Quote"/>
       </w:pPr>
       <w:r>
+        <w:lastRenderedPageBreak/>
         <w:t>“I just can't see myself spending the time using something to help me spend time on things! [laughs]</w:t>
       </w:r>
       <w:r>
@@ -8515,7 +8654,16 @@
         <w:t xml:space="preserve"> t</w:t>
       </w:r>
       <w:r>
-        <w:t>ask. However, as the same appli</w:t>
+        <w:t xml:space="preserve">ask. </w:t>
+      </w:r>
+      <w:r>
+        <w:t>As</w:t>
+      </w:r>
+      <w:r>
+        <w:t xml:space="preserve"> some </w:t>
+      </w:r>
+      <w:r>
+        <w:t>appli</w:t>
       </w:r>
       <w:r>
         <w:t>c</w:t>
@@ -8536,34 +8684,7 @@
         <w:t xml:space="preserve"> </w:t>
       </w:r>
       <w:r>
-        <w:t xml:space="preserve">time </w:t>
-      </w:r>
-      <w:r>
-        <w:t xml:space="preserve">limits </w:t>
-      </w:r>
-      <w:r>
-        <w:t>related to a specific</w:t>
-      </w:r>
-      <w:r>
-        <w:t xml:space="preserve"> application </w:t>
-      </w:r>
-      <w:r>
-        <w:t xml:space="preserve">may introduce other problems, as it </w:t>
-      </w:r>
-      <w:r>
-        <w:t>do</w:t>
-      </w:r>
-      <w:r>
-        <w:t>es</w:t>
-      </w:r>
-      <w:r>
-        <w:t xml:space="preserve"> not take into account the specific task </w:t>
-      </w:r>
-      <w:r>
-        <w:t>users</w:t>
-      </w:r>
-      <w:r>
-        <w:t xml:space="preserve"> are working on</w:t>
+        <w:t>it would be difficult for a time application to automatically detect an appropriate time limit</w:t>
       </w:r>
       <w:r>
         <w:t>:</w:t>
@@ -8626,7 +8747,10 @@
         <w:t xml:space="preserve"> the extension </w:t>
       </w:r>
       <w:r>
-        <w:t>in the workplace</w:t>
+        <w:t xml:space="preserve">in the </w:t>
+      </w:r>
+      <w:r>
+        <w:t>office</w:t>
       </w:r>
       <w:r>
         <w:t xml:space="preserve">, their descriptions of </w:t>
@@ -8635,7 +8759,13 @@
         <w:t xml:space="preserve">their </w:t>
       </w:r>
       <w:r>
-        <w:t xml:space="preserve">office and home environments indicates that </w:t>
+        <w:t>office</w:t>
+      </w:r>
+      <w:r>
+        <w:t xml:space="preserve"> and home environments indicate</w:t>
+      </w:r>
+      <w:r>
+        <w:t xml:space="preserve"> that </w:t>
       </w:r>
       <w:r>
         <w:t xml:space="preserve">participants may in particular benefit </w:t>
@@ -8820,7 +8950,11 @@
         <w:t>open</w:t>
       </w:r>
       <w:r>
-        <w:t xml:space="preserve"> on their work computer</w:t>
+        <w:t xml:space="preserve"> on their work </w:t>
+      </w:r>
+      <w:r>
+        <w:lastRenderedPageBreak/>
+        <w:t>computer</w:t>
       </w:r>
       <w:r>
         <w:t xml:space="preserve">, </w:t>
@@ -9648,6 +9782,7 @@
         <w:pStyle w:val="Heading1"/>
       </w:pPr>
       <w:r>
+        <w:lastRenderedPageBreak/>
         <w:t>References</w:t>
       </w:r>
     </w:p>
@@ -10426,7 +10561,7 @@
 </file>
 
 <file path=word/endnotes.xml><?xml version="1.0" encoding="utf-8"?>
-<w:endnotes xmlns:wpc="http://schemas.microsoft.com/office/word/2010/wordprocessingCanvas" xmlns:cx="http://schemas.microsoft.com/office/drawing/2014/chartex" xmlns:cx1="http://schemas.microsoft.com/office/drawing/2015/9/8/chartex" xmlns:cx2="http://schemas.microsoft.com/office/drawing/2015/10/21/chartex" xmlns:cx3="http://schemas.microsoft.com/office/drawing/2016/5/9/chartex" xmlns:cx4="http://schemas.microsoft.com/office/drawing/2016/5/10/chartex" xmlns:cx5="http://schemas.microsoft.com/office/drawing/2016/5/11/chartex" xmlns:cx6="http://schemas.microsoft.com/office/drawing/2016/5/12/chartex" xmlns:cx7="http://schemas.microsoft.com/office/drawing/2016/5/13/chartex" xmlns:cx8="http://schemas.microsoft.com/office/drawing/2016/5/14/chartex" xmlns:mc="http://schemas.openxmlformats.org/markup-compatibility/2006" xmlns:aink="http://schemas.microsoft.com/office/drawing/2016/ink" xmlns:am3d="http://schemas.microsoft.com/office/drawing/2017/model3d" xmlns:o="urn:schemas-microsoft-com:office:office" xmlns:r="http://schemas.openxmlformats.org/officeDocument/2006/relationships" xmlns:m="http://schemas.openxmlformats.org/officeDocument/2006/math" xmlns:v="urn:schemas-microsoft-com:vml" xmlns:wp14="http://schemas.microsoft.com/office/word/2010/wordprocessingDrawing" xmlns:wp="http://schemas.openxmlformats.org/drawingml/2006/wordprocessingDrawing" xmlns:w10="urn:schemas-microsoft-com:office:word" xmlns:w="http://schemas.openxmlformats.org/wordprocessingml/2006/main" xmlns:w14="http://schemas.microsoft.com/office/word/2010/wordml" xmlns:w15="http://schemas.microsoft.com/office/word/2012/wordml" xmlns:w16cid="http://schemas.microsoft.com/office/word/2016/wordml/cid" xmlns:w16se="http://schemas.microsoft.com/office/word/2015/wordml/symex" xmlns:wpg="http://schemas.microsoft.com/office/word/2010/wordprocessingGroup" xmlns:wpi="http://schemas.microsoft.com/office/word/2010/wordprocessingInk" xmlns:wne="http://schemas.microsoft.com/office/word/2006/wordml" xmlns:wps="http://schemas.microsoft.com/office/word/2010/wordprocessingShape" mc:Ignorable="w14 w15 w16se w16cid wp14">
+<w:endnotes xmlns:wpc="http://schemas.microsoft.com/office/word/2010/wordprocessingCanvas" xmlns:mo="http://schemas.microsoft.com/office/mac/office/2008/main" xmlns:mc="http://schemas.openxmlformats.org/markup-compatibility/2006" xmlns:mv="urn:schemas-microsoft-com:mac:vml" xmlns:o="urn:schemas-microsoft-com:office:office" xmlns:r="http://schemas.openxmlformats.org/officeDocument/2006/relationships" xmlns:m="http://schemas.openxmlformats.org/officeDocument/2006/math" xmlns:v="urn:schemas-microsoft-com:vml" xmlns:wp14="http://schemas.microsoft.com/office/word/2010/wordprocessingDrawing" xmlns:wp="http://schemas.openxmlformats.org/drawingml/2006/wordprocessingDrawing" xmlns:w10="urn:schemas-microsoft-com:office:word" xmlns:w="http://schemas.openxmlformats.org/wordprocessingml/2006/main" xmlns:w14="http://schemas.microsoft.com/office/word/2010/wordml" xmlns:w15="http://schemas.microsoft.com/office/word/2012/wordml" xmlns:wpg="http://schemas.microsoft.com/office/word/2010/wordprocessingGroup" xmlns:wpi="http://schemas.microsoft.com/office/word/2010/wordprocessingInk" xmlns:wne="http://schemas.microsoft.com/office/word/2006/wordml" xmlns:wps="http://schemas.microsoft.com/office/word/2010/wordprocessingShape" mc:Ignorable="w14 w15 wp14">
   <w:endnote w:type="separator" w:id="-1">
     <w:p>
       <w:pPr>
@@ -10451,7 +10586,7 @@
 </file>
 
 <file path=word/footnotes.xml><?xml version="1.0" encoding="utf-8"?>
-<w:footnotes xmlns:wpc="http://schemas.microsoft.com/office/word/2010/wordprocessingCanvas" xmlns:cx="http://schemas.microsoft.com/office/drawing/2014/chartex" xmlns:cx1="http://schemas.microsoft.com/office/drawing/2015/9/8/chartex" xmlns:cx2="http://schemas.microsoft.com/office/drawing/2015/10/21/chartex" xmlns:cx3="http://schemas.microsoft.com/office/drawing/2016/5/9/chartex" xmlns:cx4="http://schemas.microsoft.com/office/drawing/2016/5/10/chartex" xmlns:cx5="http://schemas.microsoft.com/office/drawing/2016/5/11/chartex" xmlns:cx6="http://schemas.microsoft.com/office/drawing/2016/5/12/chartex" xmlns:cx7="http://schemas.microsoft.com/office/drawing/2016/5/13/chartex" xmlns:cx8="http://schemas.microsoft.com/office/drawing/2016/5/14/chartex" xmlns:mc="http://schemas.openxmlformats.org/markup-compatibility/2006" xmlns:aink="http://schemas.microsoft.com/office/drawing/2016/ink" xmlns:am3d="http://schemas.microsoft.com/office/drawing/2017/model3d" xmlns:o="urn:schemas-microsoft-com:office:office" xmlns:r="http://schemas.openxmlformats.org/officeDocument/2006/relationships" xmlns:m="http://schemas.openxmlformats.org/officeDocument/2006/math" xmlns:v="urn:schemas-microsoft-com:vml" xmlns:wp14="http://schemas.microsoft.com/office/word/2010/wordprocessingDrawing" xmlns:wp="http://schemas.openxmlformats.org/drawingml/2006/wordprocessingDrawing" xmlns:w10="urn:schemas-microsoft-com:office:word" xmlns:w="http://schemas.openxmlformats.org/wordprocessingml/2006/main" xmlns:w14="http://schemas.microsoft.com/office/word/2010/wordml" xmlns:w15="http://schemas.microsoft.com/office/word/2012/wordml" xmlns:w16cid="http://schemas.microsoft.com/office/word/2016/wordml/cid" xmlns:w16se="http://schemas.microsoft.com/office/word/2015/wordml/symex" xmlns:wpg="http://schemas.microsoft.com/office/word/2010/wordprocessingGroup" xmlns:wpi="http://schemas.microsoft.com/office/word/2010/wordprocessingInk" xmlns:wne="http://schemas.microsoft.com/office/word/2006/wordml" xmlns:wps="http://schemas.microsoft.com/office/word/2010/wordprocessingShape" mc:Ignorable="w14 w15 w16se w16cid wp14">
+<w:footnotes xmlns:wpc="http://schemas.microsoft.com/office/word/2010/wordprocessingCanvas" xmlns:mo="http://schemas.microsoft.com/office/mac/office/2008/main" xmlns:mc="http://schemas.openxmlformats.org/markup-compatibility/2006" xmlns:mv="urn:schemas-microsoft-com:mac:vml" xmlns:o="urn:schemas-microsoft-com:office:office" xmlns:r="http://schemas.openxmlformats.org/officeDocument/2006/relationships" xmlns:m="http://schemas.openxmlformats.org/officeDocument/2006/math" xmlns:v="urn:schemas-microsoft-com:vml" xmlns:wp14="http://schemas.microsoft.com/office/word/2010/wordprocessingDrawing" xmlns:wp="http://schemas.openxmlformats.org/drawingml/2006/wordprocessingDrawing" xmlns:w10="urn:schemas-microsoft-com:office:word" xmlns:w="http://schemas.openxmlformats.org/wordprocessingml/2006/main" xmlns:w14="http://schemas.microsoft.com/office/word/2010/wordml" xmlns:w15="http://schemas.microsoft.com/office/word/2012/wordml" xmlns:wpg="http://schemas.microsoft.com/office/word/2010/wordprocessingGroup" xmlns:wpi="http://schemas.microsoft.com/office/word/2010/wordprocessingInk" xmlns:wne="http://schemas.microsoft.com/office/word/2006/wordml" xmlns:wps="http://schemas.microsoft.com/office/word/2010/wordprocessingShape" mc:Ignorable="w14 w15 wp14">
   <w:footnote w:type="separator" w:id="-1">
     <w:p>
       <w:pPr>
@@ -10476,8 +10611,8 @@
 </file>
 
 <file path=word/numbering.xml><?xml version="1.0" encoding="utf-8"?>
-<w:numbering xmlns:wpc="http://schemas.microsoft.com/office/word/2010/wordprocessingCanvas" xmlns:cx="http://schemas.microsoft.com/office/drawing/2014/chartex" xmlns:cx1="http://schemas.microsoft.com/office/drawing/2015/9/8/chartex" xmlns:cx2="http://schemas.microsoft.com/office/drawing/2015/10/21/chartex" xmlns:cx3="http://schemas.microsoft.com/office/drawing/2016/5/9/chartex" xmlns:cx4="http://schemas.microsoft.com/office/drawing/2016/5/10/chartex" xmlns:cx5="http://schemas.microsoft.com/office/drawing/2016/5/11/chartex" xmlns:cx6="http://schemas.microsoft.com/office/drawing/2016/5/12/chartex" xmlns:cx7="http://schemas.microsoft.com/office/drawing/2016/5/13/chartex" xmlns:cx8="http://schemas.microsoft.com/office/drawing/2016/5/14/chartex" xmlns:mc="http://schemas.openxmlformats.org/markup-compatibility/2006" xmlns:aink="http://schemas.microsoft.com/office/drawing/2016/ink" xmlns:am3d="http://schemas.microsoft.com/office/drawing/2017/model3d" xmlns:o="urn:schemas-microsoft-com:office:office" xmlns:r="http://schemas.openxmlformats.org/officeDocument/2006/relationships" xmlns:m="http://schemas.openxmlformats.org/officeDocument/2006/math" xmlns:v="urn:schemas-microsoft-com:vml" xmlns:wp14="http://schemas.microsoft.com/office/word/2010/wordprocessingDrawing" xmlns:wp="http://schemas.openxmlformats.org/drawingml/2006/wordprocessingDrawing" xmlns:w10="urn:schemas-microsoft-com:office:word" xmlns:w="http://schemas.openxmlformats.org/wordprocessingml/2006/main" xmlns:w14="http://schemas.microsoft.com/office/word/2010/wordml" xmlns:w15="http://schemas.microsoft.com/office/word/2012/wordml" xmlns:w16cid="http://schemas.microsoft.com/office/word/2016/wordml/cid" xmlns:w16se="http://schemas.microsoft.com/office/word/2015/wordml/symex" xmlns:wpg="http://schemas.microsoft.com/office/word/2010/wordprocessingGroup" xmlns:wpi="http://schemas.microsoft.com/office/word/2010/wordprocessingInk" xmlns:wne="http://schemas.microsoft.com/office/word/2006/wordml" xmlns:wps="http://schemas.microsoft.com/office/word/2010/wordprocessingShape" mc:Ignorable="w14 w15 w16se w16cid wp14">
-  <w:abstractNum w:abstractNumId="0" w15:restartNumberingAfterBreak="0">
+<w:numbering xmlns:wpc="http://schemas.microsoft.com/office/word/2010/wordprocessingCanvas" xmlns:mo="http://schemas.microsoft.com/office/mac/office/2008/main" xmlns:mc="http://schemas.openxmlformats.org/markup-compatibility/2006" xmlns:mv="urn:schemas-microsoft-com:mac:vml" xmlns:o="urn:schemas-microsoft-com:office:office" xmlns:r="http://schemas.openxmlformats.org/officeDocument/2006/relationships" xmlns:m="http://schemas.openxmlformats.org/officeDocument/2006/math" xmlns:v="urn:schemas-microsoft-com:vml" xmlns:wp14="http://schemas.microsoft.com/office/word/2010/wordprocessingDrawing" xmlns:wp="http://schemas.openxmlformats.org/drawingml/2006/wordprocessingDrawing" xmlns:w10="urn:schemas-microsoft-com:office:word" xmlns:w="http://schemas.openxmlformats.org/wordprocessingml/2006/main" xmlns:w14="http://schemas.microsoft.com/office/word/2010/wordml" xmlns:w15="http://schemas.microsoft.com/office/word/2012/wordml" xmlns:wpg="http://schemas.microsoft.com/office/word/2010/wordprocessingGroup" xmlns:wpi="http://schemas.microsoft.com/office/word/2010/wordprocessingInk" xmlns:wne="http://schemas.microsoft.com/office/word/2006/wordml" xmlns:wps="http://schemas.microsoft.com/office/word/2010/wordprocessingShape" mc:Ignorable="w14 w15 wp14">
+  <w:abstractNum w:abstractNumId="0">
     <w:nsid w:val="249113C6"/>
     <w:multiLevelType w:val="hybridMultilevel"/>
     <w:tmpl w:val="9ECC7A98"/>
@@ -10590,7 +10725,7 @@
       </w:rPr>
     </w:lvl>
   </w:abstractNum>
-  <w:abstractNum w:abstractNumId="1" w15:restartNumberingAfterBreak="0">
+  <w:abstractNum w:abstractNumId="1">
     <w:nsid w:val="47164944"/>
     <w:multiLevelType w:val="hybridMultilevel"/>
     <w:tmpl w:val="E28CA984"/>
@@ -10703,7 +10838,7 @@
       </w:rPr>
     </w:lvl>
   </w:abstractNum>
-  <w:abstractNum w:abstractNumId="2" w15:restartNumberingAfterBreak="0">
+  <w:abstractNum w:abstractNumId="2">
     <w:nsid w:val="57214B89"/>
     <w:multiLevelType w:val="hybridMultilevel"/>
     <w:tmpl w:val="3D2E7478"/>
@@ -10816,7 +10951,7 @@
       </w:rPr>
     </w:lvl>
   </w:abstractNum>
-  <w:abstractNum w:abstractNumId="3" w15:restartNumberingAfterBreak="0">
+  <w:abstractNum w:abstractNumId="3">
     <w:nsid w:val="6A603362"/>
     <w:multiLevelType w:val="hybridMultilevel"/>
     <w:tmpl w:val="0C40437E"/>
@@ -10929,7 +11064,7 @@
       </w:rPr>
     </w:lvl>
   </w:abstractNum>
-  <w:abstractNum w:abstractNumId="4" w15:restartNumberingAfterBreak="0">
+  <w:abstractNum w:abstractNumId="4">
     <w:nsid w:val="799D4C3B"/>
     <w:multiLevelType w:val="hybridMultilevel"/>
     <w:tmpl w:val="7A8A76D2"/>
@@ -11061,7 +11196,7 @@
 </file>
 
 <file path=word/styles.xml><?xml version="1.0" encoding="utf-8"?>
-<w:styles xmlns:mc="http://schemas.openxmlformats.org/markup-compatibility/2006" xmlns:r="http://schemas.openxmlformats.org/officeDocument/2006/relationships" xmlns:w="http://schemas.openxmlformats.org/wordprocessingml/2006/main" xmlns:w14="http://schemas.microsoft.com/office/word/2010/wordml" xmlns:w15="http://schemas.microsoft.com/office/word/2012/wordml" xmlns:w16cid="http://schemas.microsoft.com/office/word/2016/wordml/cid" xmlns:w16se="http://schemas.microsoft.com/office/word/2015/wordml/symex" mc:Ignorable="w14 w15 w16se w16cid">
+<w:styles xmlns:mc="http://schemas.openxmlformats.org/markup-compatibility/2006" xmlns:r="http://schemas.openxmlformats.org/officeDocument/2006/relationships" xmlns:w="http://schemas.openxmlformats.org/wordprocessingml/2006/main" xmlns:w14="http://schemas.microsoft.com/office/word/2010/wordml" xmlns:w15="http://schemas.microsoft.com/office/word/2012/wordml" mc:Ignorable="w14 w15">
   <w:docDefaults>
     <w:rPrDefault>
       <w:rPr>
@@ -11073,7 +11208,7 @@
     </w:rPrDefault>
     <w:pPrDefault/>
   </w:docDefaults>
-  <w:latentStyles w:defLockedState="0" w:defUIPriority="99" w:defSemiHidden="0" w:defUnhideWhenUsed="0" w:defQFormat="0" w:count="375">
+  <w:latentStyles w:defLockedState="0" w:defUIPriority="99" w:defSemiHidden="0" w:defUnhideWhenUsed="0" w:defQFormat="0" w:count="382">
     <w:lsdException w:name="Normal" w:uiPriority="0" w:qFormat="1"/>
     <w:lsdException w:name="heading 1" w:uiPriority="9" w:qFormat="1"/>
     <w:lsdException w:name="heading 2" w:semiHidden="1" w:uiPriority="0" w:unhideWhenUsed="1" w:qFormat="1"/>
@@ -11558,7 +11693,7 @@
     <w:uiPriority w:val="35"/>
     <w:unhideWhenUsed/>
     <w:qFormat/>
-    <w:rsid w:val="00BE723D"/>
+    <w:rsid w:val="006246BE"/>
     <w:pPr>
       <w:spacing w:before="0" w:after="200"/>
       <w:jc w:val="center"/>
@@ -11641,6 +11776,7 @@
     <w:uiPriority w:val="39"/>
     <w:rsid w:val="00664A30"/>
     <w:tblPr>
+      <w:tblInd w:w="0" w:type="dxa"/>
       <w:tblBorders>
         <w:top w:val="single" w:sz="4" w:space="0" w:color="auto"/>
         <w:left w:val="single" w:sz="4" w:space="0" w:color="auto"/>
@@ -11649,6 +11785,12 @@
         <w:insideH w:val="single" w:sz="4" w:space="0" w:color="auto"/>
         <w:insideV w:val="single" w:sz="4" w:space="0" w:color="auto"/>
       </w:tblBorders>
+      <w:tblCellMar>
+        <w:top w:w="0" w:type="dxa"/>
+        <w:left w:w="108" w:type="dxa"/>
+        <w:bottom w:w="0" w:type="dxa"/>
+        <w:right w:w="108" w:type="dxa"/>
+      </w:tblCellMar>
     </w:tblPr>
   </w:style>
   <w:style w:type="paragraph" w:styleId="Bibliography">
@@ -12237,7 +12379,7 @@
 </file>
 
 <file path=customXml/itemProps1.xml><?xml version="1.0" encoding="utf-8"?>
-<ds:datastoreItem xmlns:ds="http://schemas.openxmlformats.org/officeDocument/2006/customXml" ds:itemID="{36686F63-9A0E-5A48-AC2E-4E3D3119963E}">
+<ds:datastoreItem xmlns:ds="http://schemas.openxmlformats.org/officeDocument/2006/customXml" ds:itemID="{4EC4B8CB-92AD-4249-9CE2-FDAA6DD33B89}">
   <ds:schemaRefs>
     <ds:schemaRef ds:uri="http://schemas.openxmlformats.org/officeDocument/2006/bibliography"/>
   </ds:schemaRefs>

</xml_diff>